<commit_message>
needed modules are found and choosen
</commit_message>
<xml_diff>
--- a/description.docx
+++ b/description.docx
@@ -92,7 +92,7 @@
           <w:szCs w:val="32"/>
           <w:lang w:val="ru-RU"/>
         </w:rPr>
-        <w:t>Варинт 2.1.</w:t>
+        <w:t>Варинт 2.1</w:t>
       </w:r>
     </w:p>
     <w:p>
@@ -208,25 +208,7 @@
           <w:effect w:val="none"/>
           <w:shd w:fill="auto" w:val="clear"/>
         </w:rPr>
-        <w:t xml:space="preserve">ESP32 </w:t>
-      </w:r>
-      <w:r>
-        <w:rPr>
-          <w:rFonts w:ascii="Times New Roman" w:hAnsi="Times New Roman"/>
-          <w:b w:val="false"/>
-          <w:i w:val="false"/>
-          <w:caps w:val="false"/>
-          <w:smallCaps w:val="false"/>
-          <w:strike w:val="false"/>
-          <w:dstrike w:val="false"/>
-          <w:color w:val="000000"/>
-          <w:sz w:val="28"/>
-          <w:szCs w:val="28"/>
-          <w:u w:val="none"/>
-          <w:effect w:val="none"/>
-          <w:shd w:fill="auto" w:val="clear"/>
-        </w:rPr>
-        <w:t>(ESP32-D0WDR2-V3)</w:t>
+        <w:t>ESP32 (ESP32-D0WDR2-V3)</w:t>
       </w:r>
       <w:r>
         <w:rPr>
@@ -350,26 +332,7 @@
           <w:shd w:fill="auto" w:val="clear"/>
           <w:lang w:val="ru-RU"/>
         </w:rPr>
-        <w:t xml:space="preserve">Аккумулятор должен обеспечивать возможность устройства автономно работать в течение </w:t>
-      </w:r>
-      <w:r>
-        <w:rPr>
-          <w:rFonts w:ascii="Times New Roman" w:hAnsi="Times New Roman"/>
-          <w:b w:val="false"/>
-          <w:i w:val="false"/>
-          <w:caps w:val="false"/>
-          <w:smallCaps w:val="false"/>
-          <w:strike w:val="false"/>
-          <w:dstrike w:val="false"/>
-          <w:color w:val="000000"/>
-          <w:sz w:val="28"/>
-          <w:szCs w:val="28"/>
-          <w:u w:val="none"/>
-          <w:effect w:val="none"/>
-          <w:shd w:fill="auto" w:val="clear"/>
-          <w:lang w:val="ru-RU"/>
-        </w:rPr>
-        <w:t>20 минут.</w:t>
+        <w:t>Аккумулятор должен обеспечивать возможность устройства автономно работать в течение 20 минут.</w:t>
       </w:r>
     </w:p>
     <w:p>
@@ -439,45 +402,7 @@
           <w:shd w:fill="auto" w:val="clear"/>
           <w:lang w:val="ru-RU"/>
         </w:rPr>
-        <w:t>Обеспечить работу устройства ввода по каналу</w:t>
-      </w:r>
-      <w:r>
-        <w:rPr>
-          <w:rFonts w:ascii="Times New Roman" w:hAnsi="Times New Roman"/>
-          <w:b w:val="false"/>
-          <w:i w:val="false"/>
-          <w:caps w:val="false"/>
-          <w:smallCaps w:val="false"/>
-          <w:strike w:val="false"/>
-          <w:dstrike w:val="false"/>
-          <w:color w:val="000000"/>
-          <w:sz w:val="28"/>
-          <w:szCs w:val="28"/>
-          <w:u w:val="none"/>
-          <w:effect w:val="none"/>
-          <w:shd w:fill="auto" w:val="clear"/>
-          <w:lang w:val="ru-RU"/>
-        </w:rPr>
-        <w:t xml:space="preserve"> </w:t>
-      </w:r>
-      <w:r>
-        <w:rPr>
-          <w:rFonts w:ascii="Times New Roman" w:hAnsi="Times New Roman"/>
-          <w:b w:val="false"/>
-          <w:i w:val="false"/>
-          <w:caps w:val="false"/>
-          <w:smallCaps w:val="false"/>
-          <w:strike w:val="false"/>
-          <w:dstrike w:val="false"/>
-          <w:color w:val="000000"/>
-          <w:sz w:val="28"/>
-          <w:szCs w:val="28"/>
-          <w:u w:val="none"/>
-          <w:effect w:val="none"/>
-          <w:shd w:fill="auto" w:val="clear"/>
-          <w:lang w:val="ru-RU"/>
-        </w:rPr>
-        <w:t>WI-FI.</w:t>
+        <w:t>Обеспечить работу устройства ввода по каналу WI-FI.</w:t>
       </w:r>
     </w:p>
     <w:p>
@@ -556,6 +481,8 @@
         <w:jc w:val="both"/>
         <w:rPr>
           <w:b w:val="false"/>
+          <w:b w:val="false"/>
+          <w:i w:val="false"/>
           <w:i w:val="false"/>
           <w:caps w:val="false"/>
           <w:smallCaps w:val="false"/>
@@ -571,7 +498,21 @@
         </w:rPr>
       </w:pPr>
       <w:r>
-        <w:rPr/>
+        <w:rPr>
+          <w:b w:val="false"/>
+          <w:i w:val="false"/>
+          <w:caps w:val="false"/>
+          <w:smallCaps w:val="false"/>
+          <w:strike w:val="false"/>
+          <w:dstrike w:val="false"/>
+          <w:color w:val="000000"/>
+          <w:sz w:val="25"/>
+          <w:szCs w:val="28"/>
+          <w:u w:val="none"/>
+          <w:effect w:val="none"/>
+          <w:shd w:fill="auto" w:val="clear"/>
+          <w:lang w:val="ru-RU"/>
+        </w:rPr>
       </w:r>
     </w:p>
     <w:p>
@@ -753,118 +694,2056 @@
     <w:p>
       <w:pPr>
         <w:pStyle w:val="Normal"/>
-        <w:bidi w:val="0"/>
-        <w:spacing w:lineRule="auto" w:line="240" w:before="57" w:after="57"/>
-        <w:jc w:val="both"/>
-        <w:rPr>
-          <w:b w:val="false"/>
-          <w:i w:val="false"/>
-          <w:caps w:val="false"/>
-          <w:smallCaps w:val="false"/>
-          <w:strike w:val="false"/>
-          <w:dstrike w:val="false"/>
-          <w:color w:val="000000"/>
-          <w:u w:val="none"/>
-          <w:effect w:val="none"/>
-          <w:shd w:fill="auto" w:val="clear"/>
-          <w:lang w:val="ru-RU"/>
-        </w:rPr>
-      </w:pPr>
-      <w:r>
+        <w:numPr>
+          <w:ilvl w:val="0"/>
+          <w:numId w:val="2"/>
+        </w:numPr>
+        <w:bidi w:val="0"/>
+        <w:spacing w:lineRule="auto" w:line="240" w:before="57" w:after="57"/>
+        <w:jc w:val="both"/>
         <w:rPr>
           <w:rFonts w:ascii="times new  roman" w:hAnsi="times new  roman"/>
           <w:sz w:val="28"/>
           <w:szCs w:val="28"/>
         </w:rPr>
-      </w:r>
-    </w:p>
-    <w:p>
-      <w:pPr>
-        <w:pStyle w:val="Normal"/>
-        <w:bidi w:val="0"/>
-        <w:spacing w:lineRule="auto" w:line="240" w:before="57" w:after="57"/>
-        <w:jc w:val="both"/>
-        <w:rPr>
-          <w:rFonts w:ascii="Times new roman" w:hAnsi="Times new roman"/>
-          <w:sz w:val="28"/>
-          <w:szCs w:val="28"/>
-        </w:rPr>
-      </w:pPr>
-      <w:r>
-        <w:rPr>
-          <w:rFonts w:ascii="Times new roman" w:hAnsi="Times new roman"/>
-          <w:b w:val="false"/>
-          <w:i w:val="false"/>
-          <w:caps w:val="false"/>
-          <w:smallCaps w:val="false"/>
-          <w:strike w:val="false"/>
-          <w:dstrike w:val="false"/>
-          <w:color w:val="000000"/>
-          <w:sz w:val="28"/>
-          <w:szCs w:val="28"/>
-          <w:u w:val="none"/>
-          <w:effect w:val="none"/>
-          <w:shd w:fill="auto" w:val="clear"/>
-          <w:lang w:val="ru-RU"/>
-        </w:rPr>
-        <w:t xml:space="preserve">Блок управления: МК </w:t>
-      </w:r>
-      <w:r>
-        <w:rPr>
-          <w:rFonts w:ascii="Times new roman" w:hAnsi="Times new roman"/>
-          <w:b w:val="false"/>
-          <w:i w:val="false"/>
-          <w:caps w:val="false"/>
-          <w:smallCaps w:val="false"/>
-          <w:strike w:val="false"/>
-          <w:dstrike w:val="false"/>
-          <w:color w:val="000000"/>
-          <w:sz w:val="28"/>
-          <w:szCs w:val="28"/>
-          <w:u w:val="none"/>
-          <w:effect w:val="none"/>
-          <w:shd w:fill="auto" w:val="clear"/>
-          <w:lang w:val="ru-RU"/>
-        </w:rPr>
-        <w:t>ESP32 (ESP32-D0WDR2-V3)</w:t>
-      </w:r>
-      <w:r>
-        <w:rPr>
-          <w:rFonts w:ascii="Times new roman" w:hAnsi="Times new roman"/>
-          <w:b w:val="false"/>
-          <w:i w:val="false"/>
-          <w:caps w:val="false"/>
-          <w:smallCaps w:val="false"/>
-          <w:strike w:val="false"/>
-          <w:dstrike w:val="false"/>
-          <w:color w:val="000000"/>
-          <w:sz w:val="28"/>
-          <w:szCs w:val="28"/>
-          <w:u w:val="none"/>
-          <w:effect w:val="none"/>
-          <w:shd w:fill="auto" w:val="clear"/>
-          <w:lang w:val="ru-RU"/>
-        </w:rPr>
-        <w:t xml:space="preserve">, </w:t>
-      </w:r>
-      <w:r>
-        <w:rPr>
-          <w:rFonts w:ascii="Times new roman" w:hAnsi="Times new roman"/>
-          <w:b w:val="false"/>
-          <w:i w:val="false"/>
-          <w:caps w:val="false"/>
-          <w:smallCaps w:val="false"/>
-          <w:strike w:val="false"/>
-          <w:dstrike w:val="false"/>
-          <w:color w:val="000000"/>
-          <w:sz w:val="28"/>
-          <w:szCs w:val="28"/>
-          <w:u w:val="none"/>
-          <w:effect w:val="none"/>
-          <w:shd w:fill="auto" w:val="clear"/>
-          <w:lang w:val="ru-RU"/>
-        </w:rPr>
-        <w:t>имеющий встроенный модуль WI-FI.</w:t>
+      </w:pPr>
+      <w:r>
+        <w:rPr>
+          <w:rFonts w:ascii="times new  roman" w:hAnsi="times new  roman"/>
+          <w:b w:val="false"/>
+          <w:i w:val="false"/>
+          <w:caps w:val="false"/>
+          <w:smallCaps w:val="false"/>
+          <w:strike w:val="false"/>
+          <w:dstrike w:val="false"/>
+          <w:color w:val="000000"/>
+          <w:sz w:val="28"/>
+          <w:szCs w:val="28"/>
+          <w:u w:val="none"/>
+          <w:effect w:val="none"/>
+          <w:shd w:fill="auto" w:val="clear"/>
+          <w:lang w:val="ru-RU"/>
+        </w:rPr>
+        <w:t xml:space="preserve">Блок </w:t>
+      </w:r>
+      <w:r>
+        <w:rPr>
+          <w:rFonts w:ascii="times new  roman" w:hAnsi="times new  roman"/>
+          <w:b w:val="false"/>
+          <w:i w:val="false"/>
+          <w:caps w:val="false"/>
+          <w:smallCaps w:val="false"/>
+          <w:strike w:val="false"/>
+          <w:dstrike w:val="false"/>
+          <w:color w:val="000000"/>
+          <w:sz w:val="28"/>
+          <w:szCs w:val="28"/>
+          <w:u w:val="none"/>
+          <w:effect w:val="none"/>
+          <w:shd w:fill="auto" w:val="clear"/>
+          <w:lang w:val="ru-RU"/>
+        </w:rPr>
+        <w:t>движения</w:t>
+      </w:r>
+    </w:p>
+    <w:p>
+      <w:pPr>
+        <w:pStyle w:val="Normal"/>
+        <w:numPr>
+          <w:ilvl w:val="0"/>
+          <w:numId w:val="2"/>
+        </w:numPr>
+        <w:bidi w:val="0"/>
+        <w:spacing w:lineRule="auto" w:line="240" w:before="57" w:after="57"/>
+        <w:jc w:val="both"/>
+        <w:rPr>
+          <w:rFonts w:ascii="times new  roman" w:hAnsi="times new  roman"/>
+          <w:sz w:val="28"/>
+          <w:szCs w:val="28"/>
+        </w:rPr>
+      </w:pPr>
+      <w:r>
+        <w:rPr>
+          <w:rFonts w:ascii="times new  roman" w:hAnsi="times new  roman"/>
+          <w:b w:val="false"/>
+          <w:i w:val="false"/>
+          <w:caps w:val="false"/>
+          <w:smallCaps w:val="false"/>
+          <w:strike w:val="false"/>
+          <w:dstrike w:val="false"/>
+          <w:color w:val="000000"/>
+          <w:sz w:val="28"/>
+          <w:szCs w:val="28"/>
+          <w:u w:val="none"/>
+          <w:effect w:val="none"/>
+          <w:shd w:fill="auto" w:val="clear"/>
+          <w:lang w:val="ru-RU"/>
+        </w:rPr>
+        <w:t>Б</w:t>
+      </w:r>
+      <w:r>
+        <w:rPr>
+          <w:rFonts w:ascii="times new  roman" w:hAnsi="times new  roman"/>
+          <w:b w:val="false"/>
+          <w:i w:val="false"/>
+          <w:caps w:val="false"/>
+          <w:smallCaps w:val="false"/>
+          <w:strike w:val="false"/>
+          <w:dstrike w:val="false"/>
+          <w:color w:val="000000"/>
+          <w:sz w:val="28"/>
+          <w:szCs w:val="28"/>
+          <w:u w:val="none"/>
+          <w:effect w:val="none"/>
+          <w:shd w:fill="auto" w:val="clear"/>
+          <w:lang w:val="ru-RU"/>
+        </w:rPr>
+        <w:t>лок направления</w:t>
+      </w:r>
+    </w:p>
+    <w:p>
+      <w:pPr>
+        <w:pStyle w:val="Normal"/>
+        <w:bidi w:val="0"/>
+        <w:spacing w:lineRule="auto" w:line="240" w:before="57" w:after="57"/>
+        <w:jc w:val="both"/>
+        <w:rPr>
+          <w:b w:val="false"/>
+          <w:b w:val="false"/>
+          <w:i w:val="false"/>
+          <w:i w:val="false"/>
+          <w:caps w:val="false"/>
+          <w:smallCaps w:val="false"/>
+          <w:strike w:val="false"/>
+          <w:dstrike w:val="false"/>
+          <w:color w:val="000000"/>
+          <w:u w:val="none"/>
+          <w:effect w:val="none"/>
+          <w:shd w:fill="auto" w:val="clear"/>
+          <w:lang w:val="ru-RU"/>
+        </w:rPr>
+      </w:pPr>
+      <w:r>
+        <w:rPr>
+          <w:b w:val="false"/>
+          <w:i w:val="false"/>
+          <w:caps w:val="false"/>
+          <w:smallCaps w:val="false"/>
+          <w:strike w:val="false"/>
+          <w:dstrike w:val="false"/>
+          <w:color w:val="000000"/>
+          <w:u w:val="none"/>
+          <w:effect w:val="none"/>
+          <w:shd w:fill="auto" w:val="clear"/>
+          <w:lang w:val="ru-RU"/>
+        </w:rPr>
+      </w:r>
+    </w:p>
+    <w:p>
+      <w:pPr>
+        <w:pStyle w:val="Normal"/>
+        <w:bidi w:val="0"/>
+        <w:spacing w:lineRule="auto" w:line="240" w:before="57" w:after="57"/>
+        <w:jc w:val="both"/>
+        <w:rPr>
+          <w:rFonts w:ascii="Times new roman" w:hAnsi="Times new roman"/>
+          <w:sz w:val="28"/>
+          <w:szCs w:val="28"/>
+        </w:rPr>
+      </w:pPr>
+      <w:r>
+        <w:rPr>
+          <w:rFonts w:ascii="Times new roman" w:hAnsi="Times new roman"/>
+          <w:b/>
+          <w:bCs/>
+          <w:i w:val="false"/>
+          <w:caps w:val="false"/>
+          <w:smallCaps w:val="false"/>
+          <w:strike w:val="false"/>
+          <w:dstrike w:val="false"/>
+          <w:color w:val="000000"/>
+          <w:sz w:val="28"/>
+          <w:szCs w:val="28"/>
+          <w:u w:val="none"/>
+          <w:effect w:val="none"/>
+          <w:shd w:fill="auto" w:val="clear"/>
+          <w:lang w:val="ru-RU"/>
+        </w:rPr>
+        <w:t>Блок управления:</w:t>
+      </w:r>
+      <w:r>
+        <w:rPr>
+          <w:rFonts w:ascii="Times new roman" w:hAnsi="Times new roman"/>
+          <w:b w:val="false"/>
+          <w:i w:val="false"/>
+          <w:caps w:val="false"/>
+          <w:smallCaps w:val="false"/>
+          <w:strike w:val="false"/>
+          <w:dstrike w:val="false"/>
+          <w:color w:val="000000"/>
+          <w:sz w:val="28"/>
+          <w:szCs w:val="28"/>
+          <w:u w:val="none"/>
+          <w:effect w:val="none"/>
+          <w:shd w:fill="auto" w:val="clear"/>
+          <w:lang w:val="ru-RU"/>
+        </w:rPr>
+        <w:t xml:space="preserve"> МК ESP32 (ESP32-D0WDR2-V3), имеющий встроенный модуль WI-FI, </w:t>
+      </w:r>
+      <w:r>
+        <w:rPr>
+          <w:rFonts w:ascii="Times new roman" w:hAnsi="Times new roman"/>
+          <w:b w:val="false"/>
+          <w:i w:val="false"/>
+          <w:caps w:val="false"/>
+          <w:smallCaps w:val="false"/>
+          <w:strike w:val="false"/>
+          <w:dstrike w:val="false"/>
+          <w:color w:val="000000"/>
+          <w:sz w:val="28"/>
+          <w:szCs w:val="28"/>
+          <w:u w:val="none"/>
+          <w:effect w:val="none"/>
+          <w:shd w:fill="auto" w:val="clear"/>
+          <w:lang w:val="ru-RU"/>
+        </w:rPr>
+        <w:t>а также поддерживающий большинство низкоскоростных интерфейсов</w:t>
+      </w:r>
+      <w:r>
+        <w:rPr>
+          <w:rFonts w:ascii="Times new roman" w:hAnsi="Times new roman"/>
+          <w:b w:val="false"/>
+          <w:i w:val="false"/>
+          <w:caps w:val="false"/>
+          <w:smallCaps w:val="false"/>
+          <w:strike w:val="false"/>
+          <w:dstrike w:val="false"/>
+          <w:color w:val="000000"/>
+          <w:sz w:val="28"/>
+          <w:szCs w:val="28"/>
+          <w:u w:val="none"/>
+          <w:effect w:val="none"/>
+          <w:shd w:fill="auto" w:val="clear"/>
+          <w:lang w:val="ru-RU"/>
+        </w:rPr>
+        <w:t>.</w:t>
+        <w:br/>
+      </w:r>
+      <w:r>
+        <w:rPr>
+          <w:rFonts w:ascii="Times new roman" w:hAnsi="Times new roman"/>
+          <w:b w:val="false"/>
+          <w:i w:val="false"/>
+          <w:caps w:val="false"/>
+          <w:smallCaps w:val="false"/>
+          <w:strike w:val="false"/>
+          <w:dstrike w:val="false"/>
+          <w:color w:val="000000"/>
+          <w:sz w:val="28"/>
+          <w:szCs w:val="28"/>
+          <w:u w:val="none"/>
+          <w:effect w:val="none"/>
+          <w:shd w:fill="auto" w:val="clear"/>
+          <w:lang w:val="ru-RU"/>
+        </w:rPr>
+        <w:t>Icons = 240 mA</w:t>
+      </w:r>
+    </w:p>
+    <w:p>
+      <w:pPr>
+        <w:pStyle w:val="Normal"/>
+        <w:bidi w:val="0"/>
+        <w:spacing w:lineRule="auto" w:line="240" w:before="57" w:after="57"/>
+        <w:jc w:val="both"/>
+        <w:rPr>
+          <w:rFonts w:ascii="Times new roman" w:hAnsi="Times new roman"/>
+          <w:sz w:val="28"/>
+          <w:szCs w:val="28"/>
+        </w:rPr>
+      </w:pPr>
+      <w:r>
+        <w:rPr>
+          <w:rFonts w:ascii="Times new roman" w:hAnsi="Times new roman"/>
+          <w:b w:val="false"/>
+          <w:i w:val="false"/>
+          <w:caps w:val="false"/>
+          <w:smallCaps w:val="false"/>
+          <w:strike w:val="false"/>
+          <w:dstrike w:val="false"/>
+          <w:color w:val="000000"/>
+          <w:sz w:val="28"/>
+          <w:szCs w:val="28"/>
+          <w:u w:val="none"/>
+          <w:effect w:val="none"/>
+          <w:shd w:fill="auto" w:val="clear"/>
+          <w:lang w:val="ru-RU"/>
+        </w:rPr>
+        <w:t>V</w:t>
+      </w:r>
+      <w:r>
+        <w:rPr>
+          <w:rFonts w:ascii="Times new roman" w:hAnsi="Times new roman"/>
+          <w:b w:val="false"/>
+          <w:i w:val="false"/>
+          <w:caps w:val="false"/>
+          <w:smallCaps w:val="false"/>
+          <w:strike w:val="false"/>
+          <w:dstrike w:val="false"/>
+          <w:color w:val="000000"/>
+          <w:sz w:val="28"/>
+          <w:szCs w:val="28"/>
+          <w:u w:val="none"/>
+          <w:effect w:val="none"/>
+          <w:shd w:fill="auto" w:val="clear"/>
+          <w:lang w:val="ru-RU"/>
+        </w:rPr>
+        <w:t>dd = 3.3 V</w:t>
+      </w:r>
+    </w:p>
+    <w:p>
+      <w:pPr>
+        <w:pStyle w:val="Normal"/>
+        <w:bidi w:val="0"/>
+        <w:spacing w:lineRule="auto" w:line="240" w:before="57" w:after="57"/>
+        <w:jc w:val="both"/>
+        <w:rPr>
+          <w:rFonts w:ascii="Times new roman" w:hAnsi="Times new roman"/>
+          <w:sz w:val="28"/>
+          <w:szCs w:val="28"/>
+        </w:rPr>
+      </w:pPr>
+      <w:r>
+        <w:rPr/>
+      </w:r>
+    </w:p>
+    <w:p>
+      <w:pPr>
+        <w:pStyle w:val="Normal"/>
+        <w:bidi w:val="0"/>
+        <w:spacing w:lineRule="auto" w:line="240" w:before="57" w:after="57"/>
+        <w:jc w:val="both"/>
+        <w:rPr>
+          <w:rFonts w:ascii="Times new roman" w:hAnsi="Times new roman"/>
+          <w:sz w:val="28"/>
+          <w:szCs w:val="28"/>
+        </w:rPr>
+      </w:pPr>
+      <w:r>
+        <w:rPr>
+          <w:rFonts w:ascii="Times new roman" w:hAnsi="Times new roman"/>
+          <w:b/>
+          <w:bCs/>
+          <w:i w:val="false"/>
+          <w:caps w:val="false"/>
+          <w:smallCaps w:val="false"/>
+          <w:strike w:val="false"/>
+          <w:dstrike w:val="false"/>
+          <w:color w:val="000000"/>
+          <w:sz w:val="28"/>
+          <w:szCs w:val="28"/>
+          <w:u w:val="none"/>
+          <w:effect w:val="none"/>
+          <w:shd w:fill="auto" w:val="clear"/>
+          <w:lang w:val="ru-RU"/>
+        </w:rPr>
+        <w:t>Блок ввода:</w:t>
+      </w:r>
+      <w:r>
+        <w:rPr>
+          <w:rFonts w:ascii="Times new roman" w:hAnsi="Times new roman"/>
+          <w:b w:val="false"/>
+          <w:i w:val="false"/>
+          <w:caps w:val="false"/>
+          <w:smallCaps w:val="false"/>
+          <w:strike w:val="false"/>
+          <w:dstrike w:val="false"/>
+          <w:color w:val="000000"/>
+          <w:sz w:val="28"/>
+          <w:szCs w:val="28"/>
+          <w:u w:val="none"/>
+          <w:effect w:val="none"/>
+          <w:shd w:fill="auto" w:val="clear"/>
+          <w:lang w:val="ru-RU"/>
+        </w:rPr>
+        <w:t xml:space="preserve"> </w:t>
+      </w:r>
+      <w:r>
+        <w:rPr>
+          <w:rFonts w:ascii="Times new roman" w:hAnsi="Times new roman"/>
+          <w:b w:val="false"/>
+          <w:i w:val="false"/>
+          <w:caps w:val="false"/>
+          <w:smallCaps w:val="false"/>
+          <w:strike w:val="false"/>
+          <w:dstrike w:val="false"/>
+          <w:color w:val="000000"/>
+          <w:sz w:val="28"/>
+          <w:szCs w:val="28"/>
+          <w:u w:val="none"/>
+          <w:effect w:val="none"/>
+          <w:shd w:fill="auto" w:val="clear"/>
+          <w:lang w:val="ru-RU"/>
+        </w:rPr>
+        <w:t xml:space="preserve">Камера OV7670/5642, </w:t>
+      </w:r>
+      <w:r>
+        <w:rPr>
+          <w:rFonts w:ascii="Times new roman" w:hAnsi="Times new roman"/>
+          <w:b w:val="false"/>
+          <w:i w:val="false"/>
+          <w:caps w:val="false"/>
+          <w:smallCaps w:val="false"/>
+          <w:strike w:val="false"/>
+          <w:dstrike w:val="false"/>
+          <w:color w:val="000000"/>
+          <w:sz w:val="28"/>
+          <w:szCs w:val="28"/>
+          <w:u w:val="none"/>
+          <w:effect w:val="none"/>
+          <w:shd w:fill="auto" w:val="clear"/>
+          <w:lang w:val="ru-RU"/>
+        </w:rPr>
+        <w:t xml:space="preserve">передающая данные об изображении по I2C интерфейсу </w:t>
+      </w:r>
+      <w:r>
+        <w:rPr>
+          <w:rFonts w:ascii="Times new roman" w:hAnsi="Times new roman"/>
+          <w:b w:val="false"/>
+          <w:i w:val="false"/>
+          <w:caps w:val="false"/>
+          <w:smallCaps w:val="false"/>
+          <w:strike w:val="false"/>
+          <w:dstrike w:val="false"/>
+          <w:color w:val="000000"/>
+          <w:sz w:val="28"/>
+          <w:szCs w:val="28"/>
+          <w:u w:val="none"/>
+          <w:effect w:val="none"/>
+          <w:shd w:fill="auto" w:val="clear"/>
+          <w:lang w:val="ru-RU"/>
+        </w:rPr>
+        <w:t>и GPIO</w:t>
+      </w:r>
+      <w:r>
+        <w:rPr>
+          <w:rFonts w:ascii="Times new roman" w:hAnsi="Times new roman"/>
+          <w:b w:val="false"/>
+          <w:i w:val="false"/>
+          <w:caps w:val="false"/>
+          <w:smallCaps w:val="false"/>
+          <w:strike w:val="false"/>
+          <w:dstrike w:val="false"/>
+          <w:color w:val="000000"/>
+          <w:sz w:val="28"/>
+          <w:szCs w:val="28"/>
+          <w:u w:val="none"/>
+          <w:effect w:val="none"/>
+          <w:shd w:fill="auto" w:val="clear"/>
+          <w:lang w:val="ru-RU"/>
+        </w:rPr>
+        <w:t>.</w:t>
+      </w:r>
+    </w:p>
+    <w:p>
+      <w:pPr>
+        <w:pStyle w:val="Normal"/>
+        <w:bidi w:val="0"/>
+        <w:spacing w:lineRule="auto" w:line="240" w:before="57" w:after="57"/>
+        <w:jc w:val="both"/>
+        <w:rPr>
+          <w:rFonts w:ascii="Times new roman" w:hAnsi="Times new roman"/>
+          <w:sz w:val="28"/>
+          <w:szCs w:val="28"/>
+        </w:rPr>
+      </w:pPr>
+      <w:r>
+        <w:rPr>
+          <w:rFonts w:ascii="Times new roman" w:hAnsi="Times new roman"/>
+          <w:b w:val="false"/>
+          <w:i w:val="false"/>
+          <w:caps w:val="false"/>
+          <w:smallCaps w:val="false"/>
+          <w:strike w:val="false"/>
+          <w:dstrike w:val="false"/>
+          <w:color w:val="000000"/>
+          <w:sz w:val="28"/>
+          <w:szCs w:val="28"/>
+          <w:u w:val="none"/>
+          <w:effect w:val="none"/>
+          <w:shd w:fill="auto" w:val="clear"/>
+          <w:lang w:val="ru-RU"/>
+        </w:rPr>
+        <w:t>I</w:t>
+      </w:r>
+      <w:r>
+        <w:rPr>
+          <w:rFonts w:ascii="Times new roman" w:hAnsi="Times new roman"/>
+          <w:b w:val="false"/>
+          <w:i w:val="false"/>
+          <w:caps w:val="false"/>
+          <w:smallCaps w:val="false"/>
+          <w:strike w:val="false"/>
+          <w:dstrike w:val="false"/>
+          <w:color w:val="000000"/>
+          <w:sz w:val="28"/>
+          <w:szCs w:val="28"/>
+          <w:u w:val="none"/>
+          <w:effect w:val="none"/>
+          <w:shd w:fill="auto" w:val="clear"/>
+          <w:lang w:val="ru-RU"/>
+        </w:rPr>
+        <w:t xml:space="preserve">cons = </w:t>
+      </w:r>
+      <w:r>
+        <w:rPr>
+          <w:rFonts w:ascii="Times new roman" w:hAnsi="Times new roman"/>
+          <w:b w:val="false"/>
+          <w:i w:val="false"/>
+          <w:caps w:val="false"/>
+          <w:smallCaps w:val="false"/>
+          <w:strike w:val="false"/>
+          <w:dstrike w:val="false"/>
+          <w:color w:val="000000"/>
+          <w:sz w:val="28"/>
+          <w:szCs w:val="28"/>
+          <w:u w:val="none"/>
+          <w:effect w:val="none"/>
+          <w:shd w:fill="auto" w:val="clear"/>
+          <w:lang w:val="ru-RU"/>
+        </w:rPr>
+        <w:t>22 mA</w:t>
+      </w:r>
+    </w:p>
+    <w:p>
+      <w:pPr>
+        <w:pStyle w:val="Normal"/>
+        <w:bidi w:val="0"/>
+        <w:spacing w:lineRule="auto" w:line="240" w:before="57" w:after="57"/>
+        <w:jc w:val="both"/>
+        <w:rPr>
+          <w:rFonts w:ascii="Times new roman" w:hAnsi="Times new roman"/>
+          <w:sz w:val="28"/>
+          <w:szCs w:val="28"/>
+        </w:rPr>
+      </w:pPr>
+      <w:r>
+        <w:rPr>
+          <w:rFonts w:ascii="Times new roman" w:hAnsi="Times new roman"/>
+          <w:b w:val="false"/>
+          <w:i w:val="false"/>
+          <w:caps w:val="false"/>
+          <w:smallCaps w:val="false"/>
+          <w:strike w:val="false"/>
+          <w:dstrike w:val="false"/>
+          <w:color w:val="000000"/>
+          <w:sz w:val="28"/>
+          <w:szCs w:val="28"/>
+          <w:u w:val="none"/>
+          <w:effect w:val="none"/>
+          <w:shd w:fill="auto" w:val="clear"/>
+          <w:lang w:val="ru-RU"/>
+        </w:rPr>
+        <w:t>Vdd = 2.5 … 3 V</w:t>
+      </w:r>
+    </w:p>
+    <w:p>
+      <w:pPr>
+        <w:pStyle w:val="Normal"/>
+        <w:bidi w:val="0"/>
+        <w:spacing w:lineRule="auto" w:line="240" w:before="57" w:after="57"/>
+        <w:jc w:val="both"/>
+        <w:rPr>
+          <w:rFonts w:ascii="Times new roman" w:hAnsi="Times new roman"/>
+          <w:sz w:val="28"/>
+          <w:szCs w:val="28"/>
+        </w:rPr>
+      </w:pPr>
+      <w:r>
+        <w:rPr/>
+      </w:r>
+    </w:p>
+    <w:p>
+      <w:pPr>
+        <w:pStyle w:val="Normal"/>
+        <w:bidi w:val="0"/>
+        <w:spacing w:lineRule="auto" w:line="240" w:before="57" w:after="57"/>
+        <w:jc w:val="both"/>
+        <w:rPr>
+          <w:rFonts w:ascii="Times new roman" w:hAnsi="Times new roman"/>
+          <w:sz w:val="28"/>
+          <w:szCs w:val="28"/>
+        </w:rPr>
+      </w:pPr>
+      <w:hyperlink r:id="rId2">
+        <w:r>
+          <w:rPr>
+            <w:rStyle w:val="InternetLink"/>
+            <w:rFonts w:ascii="Times new roman" w:hAnsi="Times new roman"/>
+            <w:b w:val="false"/>
+            <w:i w:val="false"/>
+            <w:caps w:val="false"/>
+            <w:smallCaps w:val="false"/>
+            <w:strike w:val="false"/>
+            <w:dstrike w:val="false"/>
+            <w:color w:val="2A6099"/>
+            <w:sz w:val="28"/>
+            <w:szCs w:val="28"/>
+            <w:u w:val="single"/>
+            <w:effect w:val="none"/>
+            <w:shd w:fill="auto" w:val="clear"/>
+            <w:lang w:val="ru-RU"/>
+          </w:rPr>
+          <w:t>https://robot-kit.ru/3107/</w:t>
+        </w:r>
+      </w:hyperlink>
+      <w:r>
+        <w:rPr>
+          <w:rFonts w:ascii="Times new roman" w:hAnsi="Times new roman"/>
+          <w:b w:val="false"/>
+          <w:i w:val="false"/>
+          <w:caps w:val="false"/>
+          <w:smallCaps w:val="false"/>
+          <w:strike w:val="false"/>
+          <w:dstrike w:val="false"/>
+          <w:color w:val="000000"/>
+          <w:sz w:val="28"/>
+          <w:szCs w:val="28"/>
+          <w:u w:val="none"/>
+          <w:effect w:val="none"/>
+          <w:shd w:fill="auto" w:val="clear"/>
+          <w:lang w:val="ru-RU"/>
+        </w:rPr>
+        <w:br/>
+      </w:r>
+      <w:hyperlink r:id="rId3">
+        <w:r>
+          <w:rPr>
+            <w:rStyle w:val="InternetLink"/>
+            <w:rFonts w:ascii="Times new roman" w:hAnsi="Times new roman"/>
+            <w:b w:val="false"/>
+            <w:i w:val="false"/>
+            <w:caps w:val="false"/>
+            <w:smallCaps w:val="false"/>
+            <w:strike w:val="false"/>
+            <w:dstrike w:val="false"/>
+            <w:color w:val="000000"/>
+            <w:sz w:val="28"/>
+            <w:szCs w:val="28"/>
+            <w:u w:val="none"/>
+            <w:effect w:val="none"/>
+            <w:shd w:fill="auto" w:val="clear"/>
+            <w:lang w:val="ru-RU"/>
+          </w:rPr>
+          <w:t>https://bitluni.net/esp32-i2s-camera-ov7670</w:t>
+        </w:r>
+      </w:hyperlink>
+    </w:p>
+    <w:p>
+      <w:pPr>
+        <w:pStyle w:val="Normal"/>
+        <w:bidi w:val="0"/>
+        <w:spacing w:lineRule="auto" w:line="240" w:before="57" w:after="57"/>
+        <w:jc w:val="both"/>
+        <w:rPr>
+          <w:rFonts w:ascii="Times new roman" w:hAnsi="Times new roman"/>
+          <w:sz w:val="28"/>
+          <w:szCs w:val="28"/>
+        </w:rPr>
+      </w:pPr>
+      <w:hyperlink r:id="rId5">
+        <w:r>
+          <w:rPr>
+            <w:rStyle w:val="InternetLink"/>
+          </w:rPr>
+          <w:t>https://zizibot.ru/directory/camera/ov7670/</w:t>
+        </w:r>
+      </w:hyperlink>
+    </w:p>
+    <w:p>
+      <w:pPr>
+        <w:pStyle w:val="Normal"/>
+        <w:bidi w:val="0"/>
+        <w:spacing w:lineRule="auto" w:line="240" w:before="57" w:after="57"/>
+        <w:jc w:val="both"/>
+        <w:rPr>
+          <w:rFonts w:ascii="Times new roman" w:hAnsi="Times new roman"/>
+          <w:sz w:val="28"/>
+          <w:szCs w:val="28"/>
+        </w:rPr>
+      </w:pPr>
+      <w:r>
+        <w:rPr/>
+      </w:r>
+    </w:p>
+    <w:p>
+      <w:pPr>
+        <w:pStyle w:val="Normal"/>
+        <w:bidi w:val="0"/>
+        <w:spacing w:lineRule="auto" w:line="240" w:before="57" w:after="57"/>
+        <w:jc w:val="both"/>
+        <w:rPr>
+          <w:rFonts w:ascii="Times new roman" w:hAnsi="Times new roman"/>
+          <w:sz w:val="28"/>
+          <w:szCs w:val="28"/>
+        </w:rPr>
+      </w:pPr>
+      <w:r>
+        <w:rPr/>
+      </w:r>
+    </w:p>
+    <w:p>
+      <w:pPr>
+        <w:pStyle w:val="Normal"/>
+        <w:bidi w:val="0"/>
+        <w:spacing w:lineRule="auto" w:line="240" w:before="57" w:after="57"/>
+        <w:jc w:val="both"/>
+        <w:rPr>
+          <w:rFonts w:ascii="Times new roman" w:hAnsi="Times new roman"/>
+          <w:sz w:val="28"/>
+          <w:szCs w:val="28"/>
+        </w:rPr>
+      </w:pPr>
+      <w:r>
+        <w:rPr>
+          <w:rFonts w:ascii="Times new roman" w:hAnsi="Times new roman"/>
+          <w:b/>
+          <w:bCs/>
+          <w:i w:val="false"/>
+          <w:caps w:val="false"/>
+          <w:smallCaps w:val="false"/>
+          <w:strike w:val="false"/>
+          <w:dstrike w:val="false"/>
+          <w:color w:val="000000"/>
+          <w:sz w:val="28"/>
+          <w:szCs w:val="28"/>
+          <w:u w:val="none"/>
+          <w:effect w:val="none"/>
+          <w:shd w:fill="auto" w:val="clear"/>
+          <w:lang w:val="ru-RU"/>
+        </w:rPr>
+        <w:t>Приемник радиосигнала:</w:t>
+      </w:r>
+      <w:r>
+        <w:rPr>
+          <w:rFonts w:ascii="Times new roman" w:hAnsi="Times new roman"/>
+          <w:b w:val="false"/>
+          <w:i w:val="false"/>
+          <w:caps w:val="false"/>
+          <w:smallCaps w:val="false"/>
+          <w:strike w:val="false"/>
+          <w:dstrike w:val="false"/>
+          <w:color w:val="000000"/>
+          <w:sz w:val="28"/>
+          <w:szCs w:val="28"/>
+          <w:u w:val="none"/>
+          <w:effect w:val="none"/>
+          <w:shd w:fill="auto" w:val="clear"/>
+          <w:lang w:val="ru-RU"/>
+        </w:rPr>
+        <w:t xml:space="preserve"> </w:t>
+      </w:r>
+      <w:r>
+        <w:rPr>
+          <w:rFonts w:ascii="Times new roman" w:hAnsi="Times new roman"/>
+          <w:b w:val="false"/>
+          <w:i w:val="false"/>
+          <w:caps w:val="false"/>
+          <w:smallCaps w:val="false"/>
+          <w:strike w:val="false"/>
+          <w:dstrike w:val="false"/>
+          <w:color w:val="000000"/>
+          <w:sz w:val="28"/>
+          <w:szCs w:val="28"/>
+          <w:u w:val="none"/>
+          <w:effect w:val="none"/>
+          <w:shd w:fill="auto" w:val="clear"/>
+          <w:lang w:val="ru-RU"/>
+        </w:rPr>
+        <w:t>приемник</w:t>
+      </w:r>
+      <w:r>
+        <w:rPr>
+          <w:rFonts w:ascii="Times new roman" w:hAnsi="Times new roman"/>
+          <w:b w:val="false"/>
+          <w:i w:val="false"/>
+          <w:caps w:val="false"/>
+          <w:smallCaps w:val="false"/>
+          <w:strike w:val="false"/>
+          <w:dstrike w:val="false"/>
+          <w:color w:val="000000"/>
+          <w:sz w:val="28"/>
+          <w:szCs w:val="28"/>
+          <w:u w:val="none"/>
+          <w:effect w:val="none"/>
+          <w:shd w:fill="auto" w:val="clear"/>
+          <w:lang w:val="ru-RU"/>
+        </w:rPr>
+        <w:t xml:space="preserve"> MX-RM-5V </w:t>
+      </w:r>
+      <w:r>
+        <w:rPr>
+          <w:rFonts w:ascii="Times new roman" w:hAnsi="Times new roman"/>
+          <w:b w:val="false"/>
+          <w:i w:val="false"/>
+          <w:caps w:val="false"/>
+          <w:smallCaps w:val="false"/>
+          <w:strike w:val="false"/>
+          <w:dstrike w:val="false"/>
+          <w:color w:val="000000"/>
+          <w:sz w:val="28"/>
+          <w:szCs w:val="28"/>
+          <w:u w:val="none"/>
+          <w:effect w:val="none"/>
+          <w:shd w:fill="auto" w:val="clear"/>
+          <w:lang w:val="ru-RU"/>
+        </w:rPr>
+        <w:t xml:space="preserve">обеспечивает прием сигнала по радиоканалу, и транслирует </w:t>
+      </w:r>
+      <w:r>
+        <w:rPr>
+          <w:rFonts w:ascii="Times new roman" w:hAnsi="Times new roman"/>
+          <w:b w:val="false"/>
+          <w:i w:val="false"/>
+          <w:caps w:val="false"/>
+          <w:smallCaps w:val="false"/>
+          <w:strike w:val="false"/>
+          <w:dstrike w:val="false"/>
+          <w:color w:val="000000"/>
+          <w:sz w:val="28"/>
+          <w:szCs w:val="28"/>
+          <w:u w:val="none"/>
+          <w:effect w:val="none"/>
+          <w:shd w:fill="auto" w:val="clear"/>
+          <w:lang w:val="ru-RU"/>
+        </w:rPr>
+        <w:t>оттуда</w:t>
+      </w:r>
+      <w:r>
+        <w:rPr>
+          <w:rFonts w:ascii="Times new roman" w:hAnsi="Times new roman"/>
+          <w:b w:val="false"/>
+          <w:i w:val="false"/>
+          <w:caps w:val="false"/>
+          <w:smallCaps w:val="false"/>
+          <w:strike w:val="false"/>
+          <w:dstrike w:val="false"/>
+          <w:color w:val="000000"/>
+          <w:sz w:val="28"/>
+          <w:szCs w:val="28"/>
+          <w:u w:val="none"/>
+          <w:effect w:val="none"/>
+          <w:shd w:fill="auto" w:val="clear"/>
+          <w:lang w:val="ru-RU"/>
+        </w:rPr>
+        <w:t xml:space="preserve"> данные, задействуя всего один GPIO МК, что важно, поскольку блок ввода </w:t>
+      </w:r>
+      <w:r>
+        <w:rPr>
+          <w:rFonts w:ascii="Times new roman" w:hAnsi="Times new roman"/>
+          <w:b w:val="false"/>
+          <w:i w:val="false"/>
+          <w:caps w:val="false"/>
+          <w:smallCaps w:val="false"/>
+          <w:strike w:val="false"/>
+          <w:dstrike w:val="false"/>
+          <w:color w:val="000000"/>
+          <w:sz w:val="28"/>
+          <w:szCs w:val="28"/>
+          <w:u w:val="none"/>
+          <w:effect w:val="none"/>
+          <w:shd w:fill="auto" w:val="clear"/>
+          <w:lang w:val="ru-RU"/>
+        </w:rPr>
+        <w:t xml:space="preserve">(камера) </w:t>
+      </w:r>
+      <w:r>
+        <w:rPr>
+          <w:rFonts w:ascii="Times new roman" w:hAnsi="Times new roman"/>
+          <w:b w:val="false"/>
+          <w:i w:val="false"/>
+          <w:caps w:val="false"/>
+          <w:smallCaps w:val="false"/>
+          <w:strike w:val="false"/>
+          <w:dstrike w:val="false"/>
+          <w:color w:val="000000"/>
+          <w:sz w:val="28"/>
+          <w:szCs w:val="28"/>
+          <w:u w:val="none"/>
+          <w:effect w:val="none"/>
+          <w:shd w:fill="auto" w:val="clear"/>
+          <w:lang w:val="ru-RU"/>
+        </w:rPr>
+        <w:t>задействует д</w:t>
+      </w:r>
+      <w:r>
+        <w:rPr>
+          <w:rFonts w:ascii="Times new roman" w:hAnsi="Times new roman"/>
+          <w:b w:val="false"/>
+          <w:i w:val="false"/>
+          <w:caps w:val="false"/>
+          <w:smallCaps w:val="false"/>
+          <w:strike w:val="false"/>
+          <w:dstrike w:val="false"/>
+          <w:color w:val="000000"/>
+          <w:sz w:val="28"/>
+          <w:szCs w:val="28"/>
+          <w:u w:val="none"/>
+          <w:effect w:val="none"/>
+          <w:shd w:fill="auto" w:val="clear"/>
+          <w:lang w:val="ru-RU"/>
+        </w:rPr>
+        <w:t>о 18</w:t>
+      </w:r>
+      <w:r>
+        <w:rPr>
+          <w:rFonts w:ascii="Times new roman" w:hAnsi="Times new roman"/>
+          <w:b w:val="false"/>
+          <w:i w:val="false"/>
+          <w:caps w:val="false"/>
+          <w:smallCaps w:val="false"/>
+          <w:strike w:val="false"/>
+          <w:dstrike w:val="false"/>
+          <w:color w:val="000000"/>
+          <w:sz w:val="28"/>
+          <w:szCs w:val="28"/>
+          <w:u w:val="none"/>
+          <w:effect w:val="none"/>
+          <w:shd w:fill="auto" w:val="clear"/>
+          <w:lang w:val="ru-RU"/>
+        </w:rPr>
+        <w:t xml:space="preserve"> GPIO.</w:t>
+      </w:r>
+    </w:p>
+    <w:p>
+      <w:pPr>
+        <w:pStyle w:val="Normal"/>
+        <w:bidi w:val="0"/>
+        <w:spacing w:lineRule="auto" w:line="240" w:before="57" w:after="57"/>
+        <w:jc w:val="both"/>
+        <w:rPr>
+          <w:rFonts w:ascii="Times new roman" w:hAnsi="Times new roman"/>
+          <w:sz w:val="28"/>
+          <w:szCs w:val="28"/>
+        </w:rPr>
+      </w:pPr>
+      <w:r>
+        <w:rPr>
+          <w:rFonts w:ascii="Times new roman" w:hAnsi="Times new roman"/>
+          <w:b w:val="false"/>
+          <w:i w:val="false"/>
+          <w:caps w:val="false"/>
+          <w:smallCaps w:val="false"/>
+          <w:strike w:val="false"/>
+          <w:dstrike w:val="false"/>
+          <w:color w:val="000000"/>
+          <w:sz w:val="28"/>
+          <w:szCs w:val="28"/>
+          <w:u w:val="none"/>
+          <w:effect w:val="none"/>
+          <w:shd w:fill="auto" w:val="clear"/>
+          <w:lang w:val="ru-RU"/>
+        </w:rPr>
+        <w:t>I</w:t>
+      </w:r>
+      <w:r>
+        <w:rPr>
+          <w:rFonts w:ascii="Times new roman" w:hAnsi="Times new roman"/>
+          <w:b w:val="false"/>
+          <w:i w:val="false"/>
+          <w:caps w:val="false"/>
+          <w:smallCaps w:val="false"/>
+          <w:strike w:val="false"/>
+          <w:dstrike w:val="false"/>
+          <w:color w:val="000000"/>
+          <w:sz w:val="28"/>
+          <w:szCs w:val="28"/>
+          <w:u w:val="none"/>
+          <w:effect w:val="none"/>
+          <w:shd w:fill="auto" w:val="clear"/>
+          <w:lang w:val="ru-RU"/>
+        </w:rPr>
+        <w:t>cons = 8 mA</w:t>
+      </w:r>
+    </w:p>
+    <w:p>
+      <w:pPr>
+        <w:pStyle w:val="Normal"/>
+        <w:bidi w:val="0"/>
+        <w:spacing w:lineRule="auto" w:line="240" w:before="57" w:after="57"/>
+        <w:jc w:val="both"/>
+        <w:rPr>
+          <w:rFonts w:ascii="Times new roman" w:hAnsi="Times new roman"/>
+          <w:sz w:val="28"/>
+          <w:szCs w:val="28"/>
+        </w:rPr>
+      </w:pPr>
+      <w:r>
+        <w:rPr>
+          <w:rFonts w:ascii="Times new roman" w:hAnsi="Times new roman"/>
+          <w:b w:val="false"/>
+          <w:i w:val="false"/>
+          <w:caps w:val="false"/>
+          <w:smallCaps w:val="false"/>
+          <w:strike w:val="false"/>
+          <w:dstrike w:val="false"/>
+          <w:color w:val="000000"/>
+          <w:sz w:val="28"/>
+          <w:szCs w:val="28"/>
+          <w:u w:val="none"/>
+          <w:effect w:val="none"/>
+          <w:shd w:fill="auto" w:val="clear"/>
+          <w:lang w:val="ru-RU"/>
+        </w:rPr>
+        <w:t>Vdd = 5 V</w:t>
+      </w:r>
+    </w:p>
+    <w:p>
+      <w:pPr>
+        <w:pStyle w:val="Normal"/>
+        <w:bidi w:val="0"/>
+        <w:spacing w:lineRule="auto" w:line="240" w:before="57" w:after="57"/>
+        <w:jc w:val="both"/>
+        <w:rPr/>
+      </w:pPr>
+      <w:hyperlink r:id="rId6">
+        <w:r>
+          <w:rPr>
+            <w:rStyle w:val="InternetLink"/>
+            <w:rFonts w:ascii="Times new roman" w:hAnsi="Times new roman"/>
+            <w:b w:val="false"/>
+            <w:i w:val="false"/>
+            <w:caps w:val="false"/>
+            <w:smallCaps w:val="false"/>
+            <w:strike w:val="false"/>
+            <w:dstrike w:val="false"/>
+            <w:color w:val="2A6099"/>
+            <w:sz w:val="28"/>
+            <w:szCs w:val="28"/>
+            <w:u w:val="single"/>
+            <w:effect w:val="none"/>
+            <w:shd w:fill="auto" w:val="clear"/>
+            <w:lang w:val="ru-RU"/>
+          </w:rPr>
+          <w:t>https://3d-diy.ru/wiki/arduino-moduli/besprovodnoy-peredatchik-fs1000a-i-priemnik-mx-rm-5v/</w:t>
+        </w:r>
+      </w:hyperlink>
+    </w:p>
+    <w:p>
+      <w:pPr>
+        <w:pStyle w:val="Normal"/>
+        <w:bidi w:val="0"/>
+        <w:spacing w:lineRule="auto" w:line="240" w:before="57" w:after="57"/>
+        <w:jc w:val="both"/>
+        <w:rPr>
+          <w:rFonts w:ascii="Times new roman" w:hAnsi="Times new roman"/>
+          <w:sz w:val="28"/>
+          <w:szCs w:val="28"/>
+        </w:rPr>
+      </w:pPr>
+      <w:r>
+        <w:rPr/>
+      </w:r>
+    </w:p>
+    <w:p>
+      <w:pPr>
+        <w:pStyle w:val="Normal"/>
+        <w:bidi w:val="0"/>
+        <w:spacing w:lineRule="auto" w:line="240" w:before="57" w:after="57"/>
+        <w:jc w:val="both"/>
+        <w:rPr>
+          <w:rFonts w:ascii="Times new roman" w:hAnsi="Times new roman"/>
+          <w:sz w:val="28"/>
+          <w:szCs w:val="28"/>
+        </w:rPr>
+      </w:pPr>
+      <w:r>
+        <w:rPr>
+          <w:rFonts w:ascii="Times new roman" w:hAnsi="Times new roman"/>
+          <w:b/>
+          <w:bCs/>
+          <w:i w:val="false"/>
+          <w:caps w:val="false"/>
+          <w:smallCaps w:val="false"/>
+          <w:strike w:val="false"/>
+          <w:dstrike w:val="false"/>
+          <w:color w:val="000000"/>
+          <w:sz w:val="28"/>
+          <w:szCs w:val="28"/>
+          <w:u w:val="none"/>
+          <w:effect w:val="none"/>
+          <w:shd w:fill="auto" w:val="clear"/>
+          <w:lang w:val="ru-RU"/>
+        </w:rPr>
+        <w:t xml:space="preserve">Блок </w:t>
+      </w:r>
+      <w:r>
+        <w:rPr>
+          <w:rFonts w:ascii="Times new roman" w:hAnsi="Times new roman"/>
+          <w:b/>
+          <w:bCs/>
+          <w:i w:val="false"/>
+          <w:caps w:val="false"/>
+          <w:smallCaps w:val="false"/>
+          <w:strike w:val="false"/>
+          <w:dstrike w:val="false"/>
+          <w:color w:val="000000"/>
+          <w:sz w:val="28"/>
+          <w:szCs w:val="28"/>
+          <w:u w:val="none"/>
+          <w:effect w:val="none"/>
+          <w:shd w:fill="auto" w:val="clear"/>
+          <w:lang w:val="ru-RU"/>
+        </w:rPr>
+        <w:t>движения:</w:t>
+      </w:r>
+      <w:r>
+        <w:rPr>
+          <w:rFonts w:ascii="Times new roman" w:hAnsi="Times new roman"/>
+          <w:b w:val="false"/>
+          <w:i w:val="false"/>
+          <w:caps w:val="false"/>
+          <w:smallCaps w:val="false"/>
+          <w:strike w:val="false"/>
+          <w:dstrike w:val="false"/>
+          <w:color w:val="000000"/>
+          <w:sz w:val="28"/>
+          <w:szCs w:val="28"/>
+          <w:u w:val="none"/>
+          <w:effect w:val="none"/>
+          <w:shd w:fill="auto" w:val="clear"/>
+          <w:lang w:val="ru-RU"/>
+        </w:rPr>
+        <w:t xml:space="preserve"> </w:t>
+      </w:r>
+      <w:r>
+        <w:rPr>
+          <w:rFonts w:ascii="Times new roman" w:hAnsi="Times new roman"/>
+          <w:b w:val="false"/>
+          <w:i w:val="false"/>
+          <w:caps w:val="false"/>
+          <w:smallCaps w:val="false"/>
+          <w:strike w:val="false"/>
+          <w:dstrike w:val="false"/>
+          <w:color w:val="000000"/>
+          <w:sz w:val="28"/>
+          <w:szCs w:val="28"/>
+          <w:u w:val="none"/>
+          <w:effect w:val="none"/>
+          <w:shd w:fill="auto" w:val="clear"/>
+          <w:lang w:val="ru-RU"/>
+        </w:rPr>
+        <w:t xml:space="preserve">два коллекторных двигателя постоянного тока F130-2190 </w:t>
+      </w:r>
+      <w:r>
+        <w:rPr>
+          <w:rFonts w:ascii="Times new roman" w:hAnsi="Times new roman"/>
+          <w:b w:val="false"/>
+          <w:i w:val="false"/>
+          <w:caps w:val="false"/>
+          <w:smallCaps w:val="false"/>
+          <w:strike w:val="false"/>
+          <w:dstrike w:val="false"/>
+          <w:color w:val="000000"/>
+          <w:sz w:val="28"/>
+          <w:szCs w:val="28"/>
+          <w:u w:val="none"/>
+          <w:effect w:val="none"/>
+          <w:shd w:fill="auto" w:val="clear"/>
+          <w:lang w:val="ru-RU"/>
+        </w:rPr>
+        <w:t>для управления движением вперед-назад.</w:t>
+      </w:r>
+    </w:p>
+    <w:p>
+      <w:pPr>
+        <w:pStyle w:val="Normal"/>
+        <w:bidi w:val="0"/>
+        <w:spacing w:lineRule="auto" w:line="240" w:before="57" w:after="57"/>
+        <w:jc w:val="both"/>
+        <w:rPr>
+          <w:rFonts w:ascii="Times new roman" w:hAnsi="Times new roman"/>
+          <w:sz w:val="28"/>
+          <w:szCs w:val="28"/>
+        </w:rPr>
+      </w:pPr>
+      <w:r>
+        <w:rPr>
+          <w:rFonts w:ascii="Times new roman" w:hAnsi="Times new roman"/>
+          <w:b w:val="false"/>
+          <w:i w:val="false"/>
+          <w:caps w:val="false"/>
+          <w:smallCaps w:val="false"/>
+          <w:strike w:val="false"/>
+          <w:dstrike w:val="false"/>
+          <w:color w:val="000000"/>
+          <w:sz w:val="28"/>
+          <w:szCs w:val="28"/>
+          <w:u w:val="none"/>
+          <w:effect w:val="none"/>
+          <w:shd w:fill="auto" w:val="clear"/>
+          <w:lang w:val="ru-RU"/>
+        </w:rPr>
+        <w:t>Icons = 115 … 500 mA</w:t>
+      </w:r>
+    </w:p>
+    <w:p>
+      <w:pPr>
+        <w:pStyle w:val="Normal"/>
+        <w:bidi w:val="0"/>
+        <w:spacing w:lineRule="auto" w:line="240" w:before="57" w:after="57"/>
+        <w:jc w:val="both"/>
+        <w:rPr>
+          <w:rFonts w:ascii="Times new roman" w:hAnsi="Times new roman"/>
+          <w:sz w:val="28"/>
+          <w:szCs w:val="28"/>
+        </w:rPr>
+      </w:pPr>
+      <w:r>
+        <w:rPr>
+          <w:rFonts w:ascii="Times new roman" w:hAnsi="Times new roman"/>
+          <w:b w:val="false"/>
+          <w:i w:val="false"/>
+          <w:caps w:val="false"/>
+          <w:smallCaps w:val="false"/>
+          <w:strike w:val="false"/>
+          <w:dstrike w:val="false"/>
+          <w:color w:val="000000"/>
+          <w:sz w:val="28"/>
+          <w:szCs w:val="28"/>
+          <w:u w:val="none"/>
+          <w:effect w:val="none"/>
+          <w:shd w:fill="auto" w:val="clear"/>
+          <w:lang w:val="ru-RU"/>
+        </w:rPr>
+        <w:t>Vdd = 3 V</w:t>
+      </w:r>
+    </w:p>
+    <w:p>
+      <w:pPr>
+        <w:pStyle w:val="Normal"/>
+        <w:bidi w:val="0"/>
+        <w:spacing w:lineRule="auto" w:line="240" w:before="57" w:after="57"/>
+        <w:jc w:val="both"/>
+        <w:rPr>
+          <w:rFonts w:ascii="Times new roman" w:hAnsi="Times new roman"/>
+          <w:sz w:val="28"/>
+          <w:szCs w:val="28"/>
+        </w:rPr>
+      </w:pPr>
+      <w:r>
+        <w:rPr/>
+      </w:r>
+    </w:p>
+    <w:p>
+      <w:pPr>
+        <w:pStyle w:val="Normal"/>
+        <w:bidi w:val="0"/>
+        <w:spacing w:lineRule="auto" w:line="240" w:before="57" w:after="57"/>
+        <w:jc w:val="both"/>
+        <w:rPr/>
+      </w:pPr>
+      <w:r>
+        <w:rPr>
+          <w:rFonts w:ascii="Times new roman" w:hAnsi="Times new roman"/>
+          <w:b/>
+          <w:bCs/>
+          <w:i w:val="false"/>
+          <w:caps w:val="false"/>
+          <w:smallCaps w:val="false"/>
+          <w:strike w:val="false"/>
+          <w:dstrike w:val="false"/>
+          <w:color w:val="000000"/>
+          <w:sz w:val="28"/>
+          <w:szCs w:val="28"/>
+          <w:u w:val="none"/>
+          <w:effect w:val="none"/>
+          <w:shd w:fill="auto" w:val="clear"/>
+          <w:lang w:val="ru-RU"/>
+        </w:rPr>
+        <w:t xml:space="preserve">Блок направления: </w:t>
+      </w:r>
+      <w:r>
+        <w:rPr>
+          <w:rFonts w:ascii="Times new roman" w:hAnsi="Times new roman"/>
+          <w:i w:val="false"/>
+          <w:caps w:val="false"/>
+          <w:smallCaps w:val="false"/>
+          <w:strike w:val="false"/>
+          <w:dstrike w:val="false"/>
+          <w:color w:val="000000"/>
+          <w:sz w:val="28"/>
+          <w:szCs w:val="28"/>
+          <w:u w:val="none"/>
+          <w:effect w:val="none"/>
+          <w:shd w:fill="auto" w:val="clear"/>
+          <w:lang w:val="ru-RU"/>
+        </w:rPr>
+        <w:t xml:space="preserve">серводвигатель MS-1.3-9 с крутящим моментом 1.3кг.см при напряжение 4.8В и диапазонов вращения 180°, </w:t>
+      </w:r>
+      <w:r>
+        <w:rPr>
+          <w:rFonts w:ascii="Times new roman" w:hAnsi="Times new roman"/>
+          <w:i w:val="false"/>
+          <w:caps w:val="false"/>
+          <w:smallCaps w:val="false"/>
+          <w:strike w:val="false"/>
+          <w:dstrike w:val="false"/>
+          <w:color w:val="000000"/>
+          <w:sz w:val="28"/>
+          <w:szCs w:val="28"/>
+          <w:u w:val="none"/>
+          <w:effect w:val="none"/>
+          <w:shd w:fill="auto" w:val="clear"/>
+          <w:lang w:val="ru-RU"/>
+        </w:rPr>
+        <w:t>обеспечивает выбор направления поворота с его удержанием при внешнем воздействии.</w:t>
+      </w:r>
+      <w:r>
+        <w:rPr>
+          <w:rFonts w:ascii="Times new roman" w:hAnsi="Times new roman"/>
+          <w:i w:val="false"/>
+          <w:caps w:val="false"/>
+          <w:smallCaps w:val="false"/>
+          <w:strike w:val="false"/>
+          <w:dstrike w:val="false"/>
+          <w:color w:val="000000"/>
+          <w:sz w:val="28"/>
+          <w:szCs w:val="28"/>
+          <w:u w:val="none"/>
+          <w:effect w:val="none"/>
+          <w:shd w:fill="auto" w:val="clear"/>
+          <w:lang w:val="ru-RU"/>
+        </w:rPr>
+        <w:br/>
+      </w:r>
+      <w:r>
+        <w:rPr>
+          <w:rFonts w:ascii="Times new roman" w:hAnsi="Times new roman"/>
+          <w:i w:val="false"/>
+          <w:caps w:val="false"/>
+          <w:smallCaps w:val="false"/>
+          <w:strike w:val="false"/>
+          <w:dstrike w:val="false"/>
+          <w:color w:val="000000"/>
+          <w:sz w:val="28"/>
+          <w:szCs w:val="28"/>
+          <w:u w:val="none"/>
+          <w:effect w:val="none"/>
+          <w:shd w:fill="auto" w:val="clear"/>
+          <w:lang w:val="ru-RU"/>
+        </w:rPr>
+        <w:t>I cons = 500 mA</w:t>
+      </w:r>
+    </w:p>
+    <w:p>
+      <w:pPr>
+        <w:pStyle w:val="Normal"/>
+        <w:bidi w:val="0"/>
+        <w:spacing w:lineRule="auto" w:line="240" w:before="57" w:after="57"/>
+        <w:jc w:val="both"/>
+        <w:rPr/>
+      </w:pPr>
+      <w:r>
+        <w:rPr>
+          <w:rFonts w:ascii="Times new roman" w:hAnsi="Times new roman"/>
+          <w:i w:val="false"/>
+          <w:caps w:val="false"/>
+          <w:smallCaps w:val="false"/>
+          <w:strike w:val="false"/>
+          <w:dstrike w:val="false"/>
+          <w:color w:val="000000"/>
+          <w:sz w:val="28"/>
+          <w:szCs w:val="28"/>
+          <w:u w:val="none"/>
+          <w:effect w:val="none"/>
+          <w:shd w:fill="auto" w:val="clear"/>
+          <w:lang w:val="ru-RU"/>
+        </w:rPr>
+        <w:t>Vdd = 5 V</w:t>
+      </w:r>
+    </w:p>
+    <w:p>
+      <w:pPr>
+        <w:pStyle w:val="Normal"/>
+        <w:bidi w:val="0"/>
+        <w:spacing w:lineRule="auto" w:line="240" w:before="57" w:after="57"/>
+        <w:jc w:val="both"/>
+        <w:rPr>
+          <w:rFonts w:ascii="Times new roman" w:hAnsi="Times new roman"/>
+          <w:i w:val="false"/>
+          <w:i w:val="false"/>
+          <w:caps w:val="false"/>
+          <w:smallCaps w:val="false"/>
+          <w:strike w:val="false"/>
+          <w:dstrike w:val="false"/>
+          <w:color w:val="000000"/>
+          <w:sz w:val="28"/>
+          <w:szCs w:val="28"/>
+          <w:u w:val="none"/>
+          <w:effect w:val="none"/>
+          <w:shd w:fill="auto" w:val="clear"/>
+          <w:lang w:val="ru-RU"/>
+        </w:rPr>
+      </w:pPr>
+      <w:r>
+        <w:rPr>
+          <w:b/>
+          <w:bCs/>
+        </w:rPr>
+      </w:r>
+    </w:p>
+    <w:p>
+      <w:pPr>
+        <w:pStyle w:val="Normal"/>
+        <w:bidi w:val="0"/>
+        <w:spacing w:lineRule="auto" w:line="240" w:before="57" w:after="57"/>
+        <w:jc w:val="both"/>
+        <w:rPr>
+          <w:b/>
+          <w:b/>
+          <w:bCs/>
+        </w:rPr>
+      </w:pPr>
+      <w:r>
+        <w:rPr>
+          <w:rFonts w:ascii="Times new roman" w:hAnsi="Times new roman"/>
+          <w:b/>
+          <w:bCs/>
+          <w:i w:val="false"/>
+          <w:caps w:val="false"/>
+          <w:smallCaps w:val="false"/>
+          <w:strike w:val="false"/>
+          <w:dstrike w:val="false"/>
+          <w:color w:val="000000"/>
+          <w:sz w:val="28"/>
+          <w:szCs w:val="28"/>
+          <w:u w:val="none"/>
+          <w:effect w:val="none"/>
+          <w:shd w:fill="auto" w:val="clear"/>
+          <w:lang w:val="ru-RU"/>
+        </w:rPr>
+        <w:t xml:space="preserve">Блок питания: </w:t>
+      </w:r>
+      <w:r>
+        <w:rPr>
+          <w:rFonts w:ascii="Times new roman" w:hAnsi="Times new roman"/>
+          <w:b w:val="false"/>
+          <w:bCs w:val="false"/>
+          <w:i w:val="false"/>
+          <w:caps w:val="false"/>
+          <w:smallCaps w:val="false"/>
+          <w:strike w:val="false"/>
+          <w:dstrike w:val="false"/>
+          <w:color w:val="000000"/>
+          <w:sz w:val="28"/>
+          <w:szCs w:val="28"/>
+          <w:u w:val="none"/>
+          <w:effect w:val="none"/>
+          <w:shd w:fill="auto" w:val="clear"/>
+          <w:lang w:val="ru-RU"/>
+        </w:rPr>
+        <w:t xml:space="preserve">литиевый аккумулятор, </w:t>
+      </w:r>
+      <w:r>
+        <w:rPr>
+          <w:rFonts w:ascii="Times new roman" w:hAnsi="Times new roman"/>
+          <w:b w:val="false"/>
+          <w:bCs w:val="false"/>
+          <w:i w:val="false"/>
+          <w:caps w:val="false"/>
+          <w:smallCaps w:val="false"/>
+          <w:strike w:val="false"/>
+          <w:dstrike w:val="false"/>
+          <w:color w:val="000000"/>
+          <w:sz w:val="28"/>
+          <w:szCs w:val="28"/>
+          <w:u w:val="none"/>
+          <w:effect w:val="none"/>
+          <w:shd w:fill="auto" w:val="clear"/>
+          <w:lang w:val="ru-RU"/>
+        </w:rPr>
+        <w:t xml:space="preserve">для поддержания автономной работы в течение </w:t>
+      </w:r>
+      <w:r>
+        <w:rPr>
+          <w:rFonts w:ascii="Times new roman" w:hAnsi="Times new roman"/>
+          <w:b w:val="false"/>
+          <w:bCs w:val="false"/>
+          <w:i w:val="false"/>
+          <w:caps w:val="false"/>
+          <w:smallCaps w:val="false"/>
+          <w:strike w:val="false"/>
+          <w:dstrike w:val="false"/>
+          <w:color w:val="000000"/>
+          <w:sz w:val="28"/>
+          <w:szCs w:val="28"/>
+          <w:u w:val="none"/>
+          <w:effect w:val="none"/>
+          <w:shd w:fill="auto" w:val="clear"/>
+          <w:lang w:val="ru-RU"/>
+        </w:rPr>
+        <w:t xml:space="preserve"> </w:t>
+      </w:r>
+      <w:r>
+        <w:rPr>
+          <w:rFonts w:ascii="Times new roman" w:hAnsi="Times new roman"/>
+          <w:b w:val="false"/>
+          <w:bCs w:val="false"/>
+          <w:i w:val="false"/>
+          <w:caps w:val="false"/>
+          <w:smallCaps w:val="false"/>
+          <w:strike w:val="false"/>
+          <w:dstrike w:val="false"/>
+          <w:color w:val="000000"/>
+          <w:sz w:val="28"/>
+          <w:szCs w:val="28"/>
+          <w:u w:val="none"/>
+          <w:effect w:val="none"/>
+          <w:shd w:fill="auto" w:val="clear"/>
+          <w:lang w:val="ru-RU"/>
+        </w:rPr>
+        <w:t xml:space="preserve">20 минут, напряжением не ниже 5В (максимальное напряжение питания, используемое в устройствие), </w:t>
+      </w:r>
+      <w:r>
+        <w:rPr>
+          <w:rFonts w:ascii="Times new roman" w:hAnsi="Times new roman"/>
+          <w:b w:val="false"/>
+          <w:bCs w:val="false"/>
+          <w:i w:val="false"/>
+          <w:caps w:val="false"/>
+          <w:smallCaps w:val="false"/>
+          <w:strike w:val="false"/>
+          <w:dstrike w:val="false"/>
+          <w:color w:val="000000"/>
+          <w:sz w:val="28"/>
+          <w:szCs w:val="28"/>
+          <w:u w:val="none"/>
+          <w:effect w:val="none"/>
+          <w:shd w:fill="auto" w:val="clear"/>
+          <w:lang w:val="ru-RU"/>
+        </w:rPr>
+        <w:t>варианты:</w:t>
+      </w:r>
+    </w:p>
+    <w:p>
+      <w:pPr>
+        <w:pStyle w:val="Heading1"/>
+        <w:bidi w:val="0"/>
+        <w:spacing w:lineRule="auto" w:line="240" w:before="57" w:after="57"/>
+        <w:jc w:val="both"/>
+        <w:rPr>
+          <w:b/>
+          <w:b/>
+          <w:bCs/>
+        </w:rPr>
+      </w:pPr>
+      <w:r>
+        <w:rPr>
+          <w:rFonts w:ascii="Times new roman" w:hAnsi="Times new roman"/>
+          <w:b w:val="false"/>
+          <w:bCs w:val="false"/>
+          <w:i w:val="false"/>
+          <w:caps w:val="false"/>
+          <w:smallCaps w:val="false"/>
+          <w:strike w:val="false"/>
+          <w:dstrike w:val="false"/>
+          <w:color w:val="000000"/>
+          <w:sz w:val="28"/>
+          <w:szCs w:val="28"/>
+          <w:u w:val="none"/>
+          <w:effect w:val="none"/>
+          <w:shd w:fill="auto" w:val="clear"/>
+          <w:lang w:val="ru-RU"/>
+        </w:rPr>
+        <w:t>ROBITON LIR9V650 (литиевый, «Крона», перезаряжаемый)</w:t>
+      </w:r>
+    </w:p>
+    <w:p>
+      <w:pPr>
+        <w:pStyle w:val="TextBody"/>
+        <w:bidi w:val="0"/>
+        <w:spacing w:lineRule="auto" w:line="240" w:before="57" w:after="57"/>
+        <w:jc w:val="both"/>
+        <w:rPr>
+          <w:b/>
+          <w:b/>
+          <w:bCs/>
+        </w:rPr>
+      </w:pPr>
+      <w:r>
+        <w:rPr>
+          <w:rFonts w:ascii="Times new roman" w:hAnsi="Times new roman"/>
+          <w:b w:val="false"/>
+          <w:bCs w:val="false"/>
+          <w:i w:val="false"/>
+          <w:caps w:val="false"/>
+          <w:smallCaps w:val="false"/>
+          <w:strike w:val="false"/>
+          <w:dstrike w:val="false"/>
+          <w:color w:val="000000"/>
+          <w:sz w:val="28"/>
+          <w:szCs w:val="28"/>
+          <w:u w:val="none"/>
+          <w:effect w:val="none"/>
+          <w:shd w:fill="auto" w:val="clear"/>
+          <w:lang w:val="ru-RU"/>
+        </w:rPr>
+        <w:t>Vdd = 7.4V</w:t>
+      </w:r>
+    </w:p>
+    <w:p>
+      <w:pPr>
+        <w:pStyle w:val="TextBody"/>
+        <w:bidi w:val="0"/>
+        <w:spacing w:lineRule="auto" w:line="240" w:before="57" w:after="57"/>
+        <w:jc w:val="both"/>
+        <w:rPr>
+          <w:b/>
+          <w:b/>
+          <w:bCs/>
+        </w:rPr>
+      </w:pPr>
+      <w:r>
+        <w:rPr>
+          <w:rFonts w:ascii="Times new roman" w:hAnsi="Times new roman"/>
+          <w:b w:val="false"/>
+          <w:bCs w:val="false"/>
+          <w:i w:val="false"/>
+          <w:caps w:val="false"/>
+          <w:smallCaps w:val="false"/>
+          <w:strike w:val="false"/>
+          <w:dstrike w:val="false"/>
+          <w:color w:val="000000"/>
+          <w:sz w:val="28"/>
+          <w:szCs w:val="28"/>
+          <w:u w:val="none"/>
+          <w:effect w:val="none"/>
+          <w:shd w:fill="auto" w:val="clear"/>
+          <w:lang w:val="ru-RU"/>
+        </w:rPr>
+        <w:t xml:space="preserve">W = </w:t>
+      </w:r>
+      <w:r>
+        <w:rPr>
+          <w:rFonts w:ascii="Times new roman" w:hAnsi="Times new roman"/>
+          <w:b w:val="false"/>
+          <w:bCs w:val="false"/>
+          <w:i w:val="false"/>
+          <w:caps w:val="false"/>
+          <w:smallCaps w:val="false"/>
+          <w:strike w:val="false"/>
+          <w:dstrike w:val="false"/>
+          <w:color w:val="000000"/>
+          <w:sz w:val="28"/>
+          <w:szCs w:val="28"/>
+          <w:u w:val="none"/>
+          <w:effect w:val="none"/>
+          <w:shd w:fill="auto" w:val="clear"/>
+          <w:lang w:val="ru-RU"/>
+        </w:rPr>
+        <w:t>65</w:t>
+      </w:r>
+      <w:r>
+        <w:rPr>
+          <w:rFonts w:ascii="Times new roman" w:hAnsi="Times new roman"/>
+          <w:b w:val="false"/>
+          <w:bCs w:val="false"/>
+          <w:i w:val="false"/>
+          <w:caps w:val="false"/>
+          <w:smallCaps w:val="false"/>
+          <w:strike w:val="false"/>
+          <w:dstrike w:val="false"/>
+          <w:color w:val="000000"/>
+          <w:sz w:val="28"/>
+          <w:szCs w:val="28"/>
+          <w:u w:val="none"/>
+          <w:effect w:val="none"/>
+          <w:shd w:fill="auto" w:val="clear"/>
+          <w:lang w:val="ru-RU"/>
+        </w:rPr>
+        <w:t xml:space="preserve">0 mAh </w:t>
+      </w:r>
+      <w:r>
+        <w:rPr>
+          <w:rFonts w:ascii="Times new roman" w:hAnsi="Times new roman"/>
+          <w:b w:val="false"/>
+          <w:bCs w:val="false"/>
+          <w:i w:val="false"/>
+          <w:caps w:val="false"/>
+          <w:smallCaps w:val="false"/>
+          <w:strike w:val="false"/>
+          <w:dstrike w:val="false"/>
+          <w:color w:val="000000"/>
+          <w:sz w:val="28"/>
+          <w:szCs w:val="28"/>
+          <w:u w:val="none"/>
+          <w:effect w:val="none"/>
+          <w:shd w:fill="auto" w:val="clear"/>
+          <w:lang w:val="ru-RU"/>
+        </w:rPr>
+        <w:t>(т. к. общее потребление составляет ~1250Ma, хватит для работы на ~ 30 мин, но т. к. будут включены и другие схемы, например схемы ВИП, то может не хватить)</w:t>
+      </w:r>
+    </w:p>
+    <w:p>
+      <w:pPr>
+        <w:pStyle w:val="Heading1"/>
+        <w:bidi w:val="0"/>
+        <w:spacing w:lineRule="auto" w:line="240" w:before="57" w:after="57"/>
+        <w:jc w:val="both"/>
+        <w:rPr/>
+      </w:pPr>
+      <w:r>
+        <w:rPr>
+          <w:rFonts w:ascii="Times new roman" w:hAnsi="Times new roman"/>
+          <w:b w:val="false"/>
+          <w:bCs w:val="false"/>
+          <w:i w:val="false"/>
+          <w:caps w:val="false"/>
+          <w:smallCaps w:val="false"/>
+          <w:strike w:val="false"/>
+          <w:dstrike w:val="false"/>
+          <w:color w:val="000000"/>
+          <w:sz w:val="28"/>
+          <w:szCs w:val="28"/>
+          <w:u w:val="none"/>
+          <w:effect w:val="none"/>
+          <w:shd w:fill="auto" w:val="clear"/>
+          <w:lang w:val="ru-RU"/>
+        </w:rPr>
+        <w:t>A-BLOCK C60.10BP (никель-кадмиевый, перезаряжаемый)</w:t>
+      </w:r>
+    </w:p>
+    <w:p>
+      <w:pPr>
+        <w:pStyle w:val="TextBody"/>
+        <w:bidi w:val="0"/>
+        <w:spacing w:lineRule="auto" w:line="240" w:before="57" w:after="57"/>
+        <w:jc w:val="both"/>
+        <w:rPr/>
+      </w:pPr>
+      <w:r>
+        <w:rPr>
+          <w:rFonts w:ascii="Times new roman" w:hAnsi="Times new roman"/>
+          <w:b w:val="false"/>
+          <w:bCs w:val="false"/>
+          <w:i w:val="false"/>
+          <w:caps w:val="false"/>
+          <w:smallCaps w:val="false"/>
+          <w:strike w:val="false"/>
+          <w:dstrike w:val="false"/>
+          <w:color w:val="000000"/>
+          <w:sz w:val="28"/>
+          <w:szCs w:val="28"/>
+          <w:u w:val="none"/>
+          <w:effect w:val="none"/>
+          <w:shd w:fill="auto" w:val="clear"/>
+          <w:lang w:val="ru-RU"/>
+        </w:rPr>
+        <w:t xml:space="preserve">Vdd = </w:t>
+      </w:r>
+      <w:r>
+        <w:rPr>
+          <w:rFonts w:ascii="Times new roman" w:hAnsi="Times new roman"/>
+          <w:b w:val="false"/>
+          <w:bCs w:val="false"/>
+          <w:i w:val="false"/>
+          <w:caps w:val="false"/>
+          <w:smallCaps w:val="false"/>
+          <w:strike w:val="false"/>
+          <w:dstrike w:val="false"/>
+          <w:color w:val="000000"/>
+          <w:sz w:val="28"/>
+          <w:szCs w:val="28"/>
+          <w:u w:val="none"/>
+          <w:effect w:val="none"/>
+          <w:shd w:fill="auto" w:val="clear"/>
+          <w:lang w:val="ru-RU"/>
+        </w:rPr>
+        <w:t>6 V</w:t>
+      </w:r>
+    </w:p>
+    <w:p>
+      <w:pPr>
+        <w:pStyle w:val="TextBody"/>
+        <w:bidi w:val="0"/>
+        <w:spacing w:lineRule="auto" w:line="240" w:before="57" w:after="57"/>
+        <w:jc w:val="both"/>
+        <w:rPr/>
+      </w:pPr>
+      <w:r>
+        <w:rPr>
+          <w:rFonts w:ascii="Times new roman" w:hAnsi="Times new roman"/>
+          <w:b w:val="false"/>
+          <w:bCs w:val="false"/>
+          <w:i w:val="false"/>
+          <w:caps w:val="false"/>
+          <w:smallCaps w:val="false"/>
+          <w:strike w:val="false"/>
+          <w:dstrike w:val="false"/>
+          <w:color w:val="000000"/>
+          <w:sz w:val="28"/>
+          <w:szCs w:val="28"/>
+          <w:u w:val="none"/>
+          <w:effect w:val="none"/>
+          <w:shd w:fill="auto" w:val="clear"/>
+          <w:lang w:val="ru-RU"/>
+        </w:rPr>
+        <w:t xml:space="preserve">W </w:t>
+      </w:r>
+      <w:r>
+        <w:rPr>
+          <w:rFonts w:ascii="Times new roman" w:hAnsi="Times new roman"/>
+          <w:b w:val="false"/>
+          <w:bCs w:val="false"/>
+          <w:i w:val="false"/>
+          <w:caps w:val="false"/>
+          <w:smallCaps w:val="false"/>
+          <w:strike w:val="false"/>
+          <w:dstrike w:val="false"/>
+          <w:color w:val="000000"/>
+          <w:sz w:val="28"/>
+          <w:szCs w:val="28"/>
+          <w:u w:val="none"/>
+          <w:effect w:val="none"/>
+          <w:shd w:fill="auto" w:val="clear"/>
+          <w:lang w:val="ru-RU"/>
+        </w:rPr>
+        <w:t>= 1000 mAh (с запасом -- лучше)</w:t>
+      </w:r>
+    </w:p>
+    <w:p>
+      <w:pPr>
+        <w:pStyle w:val="TextBody"/>
+        <w:bidi w:val="0"/>
+        <w:spacing w:lineRule="auto" w:line="240" w:before="57" w:after="57"/>
+        <w:jc w:val="both"/>
+        <w:rPr>
+          <w:rFonts w:ascii="Times new roman" w:hAnsi="Times new roman"/>
+          <w:b w:val="false"/>
+          <w:b w:val="false"/>
+          <w:bCs w:val="false"/>
+          <w:i w:val="false"/>
+          <w:i w:val="false"/>
+          <w:caps w:val="false"/>
+          <w:smallCaps w:val="false"/>
+          <w:strike w:val="false"/>
+          <w:dstrike w:val="false"/>
+          <w:color w:val="000000"/>
+          <w:sz w:val="28"/>
+          <w:szCs w:val="28"/>
+          <w:u w:val="none"/>
+          <w:effect w:val="none"/>
+          <w:shd w:fill="auto" w:val="clear"/>
+          <w:lang w:val="ru-RU"/>
+        </w:rPr>
+      </w:pPr>
+      <w:r>
+        <w:rPr>
+          <w:b/>
+          <w:bCs/>
+        </w:rPr>
+      </w:r>
+    </w:p>
+    <w:p>
+      <w:pPr>
+        <w:pStyle w:val="TextBody"/>
+        <w:bidi w:val="0"/>
+        <w:spacing w:lineRule="auto" w:line="240" w:before="57" w:after="57"/>
+        <w:jc w:val="both"/>
+        <w:rPr>
+          <w:b/>
+          <w:b/>
+          <w:bCs/>
+        </w:rPr>
+      </w:pPr>
+      <w:hyperlink r:id="rId7">
+        <w:r>
+          <w:rPr>
+            <w:rStyle w:val="InternetLink"/>
+            <w:rFonts w:ascii="Times new roman" w:hAnsi="Times new roman"/>
+            <w:b w:val="false"/>
+            <w:bCs w:val="false"/>
+            <w:i w:val="false"/>
+            <w:caps w:val="false"/>
+            <w:smallCaps w:val="false"/>
+            <w:strike w:val="false"/>
+            <w:dstrike w:val="false"/>
+            <w:color w:val="000000"/>
+            <w:sz w:val="28"/>
+            <w:szCs w:val="28"/>
+            <w:u w:val="none"/>
+            <w:effect w:val="none"/>
+            <w:shd w:fill="auto" w:val="clear"/>
+            <w:lang w:val="ru-RU"/>
+          </w:rPr>
+          <w:t>https://www.chipdip.ru/product0/8000960090</w:t>
+        </w:r>
+      </w:hyperlink>
+      <w:hyperlink r:id="rId8">
+        <w:r>
+          <w:rPr>
+            <w:rFonts w:ascii="Times new roman" w:hAnsi="Times new roman"/>
+            <w:b w:val="false"/>
+            <w:bCs w:val="false"/>
+            <w:i w:val="false"/>
+            <w:caps w:val="false"/>
+            <w:smallCaps w:val="false"/>
+            <w:strike w:val="false"/>
+            <w:dstrike w:val="false"/>
+            <w:color w:val="000000"/>
+            <w:sz w:val="28"/>
+            <w:szCs w:val="28"/>
+            <w:u w:val="none"/>
+            <w:effect w:val="none"/>
+            <w:shd w:fill="auto" w:val="clear"/>
+            <w:lang w:val="ru-RU"/>
+          </w:rPr>
+          <w:t xml:space="preserve"> (1)</w:t>
+        </w:r>
+      </w:hyperlink>
+    </w:p>
+    <w:p>
+      <w:pPr>
+        <w:pStyle w:val="TextBody"/>
+        <w:bidi w:val="0"/>
+        <w:spacing w:lineRule="auto" w:line="240" w:before="57" w:after="57"/>
+        <w:jc w:val="both"/>
+        <w:rPr>
+          <w:b/>
+          <w:b/>
+          <w:bCs/>
+        </w:rPr>
+      </w:pPr>
+      <w:hyperlink r:id="rId9">
+        <w:r>
+          <w:rPr>
+            <w:rStyle w:val="InternetLink"/>
+            <w:rFonts w:ascii="Times new roman" w:hAnsi="Times new roman"/>
+            <w:b w:val="false"/>
+            <w:bCs w:val="false"/>
+            <w:i w:val="false"/>
+            <w:caps w:val="false"/>
+            <w:smallCaps w:val="false"/>
+            <w:strike w:val="false"/>
+            <w:dstrike w:val="false"/>
+            <w:color w:val="000000"/>
+            <w:sz w:val="28"/>
+            <w:szCs w:val="28"/>
+            <w:u w:val="none"/>
+            <w:effect w:val="none"/>
+            <w:shd w:fill="auto" w:val="clear"/>
+            <w:lang w:val="ru-RU"/>
+          </w:rPr>
+          <w:t>https://www.chipdip.ru/product/a-block-c60.10bp</w:t>
+        </w:r>
+      </w:hyperlink>
+      <w:hyperlink r:id="rId10">
+        <w:r>
+          <w:rPr>
+            <w:rFonts w:ascii="Times new roman" w:hAnsi="Times new roman"/>
+            <w:b w:val="false"/>
+            <w:bCs w:val="false"/>
+            <w:i w:val="false"/>
+            <w:caps w:val="false"/>
+            <w:smallCaps w:val="false"/>
+            <w:strike w:val="false"/>
+            <w:dstrike w:val="false"/>
+            <w:color w:val="000000"/>
+            <w:sz w:val="28"/>
+            <w:szCs w:val="28"/>
+            <w:u w:val="none"/>
+            <w:effect w:val="none"/>
+            <w:shd w:fill="auto" w:val="clear"/>
+            <w:lang w:val="ru-RU"/>
+          </w:rPr>
+          <w:t xml:space="preserve"> </w:t>
+        </w:r>
+      </w:hyperlink>
+      <w:r>
+        <w:rPr>
+          <w:rFonts w:ascii="Times new roman" w:hAnsi="Times new roman"/>
+          <w:b w:val="false"/>
+          <w:bCs w:val="false"/>
+          <w:i w:val="false"/>
+          <w:caps w:val="false"/>
+          <w:smallCaps w:val="false"/>
+          <w:strike w:val="false"/>
+          <w:dstrike w:val="false"/>
+          <w:color w:val="000000"/>
+          <w:sz w:val="28"/>
+          <w:szCs w:val="28"/>
+          <w:u w:val="none"/>
+          <w:effect w:val="none"/>
+          <w:shd w:fill="auto" w:val="clear"/>
+          <w:lang w:val="ru-RU"/>
+        </w:rPr>
+        <w:t>(2)</w:t>
+      </w:r>
+    </w:p>
+    <w:p>
+      <w:pPr>
+        <w:pStyle w:val="TextBody"/>
+        <w:bidi w:val="0"/>
+        <w:spacing w:lineRule="auto" w:line="240" w:before="57" w:after="57"/>
+        <w:jc w:val="both"/>
+        <w:rPr>
+          <w:rFonts w:ascii="Times new roman" w:hAnsi="Times new roman"/>
+          <w:b w:val="false"/>
+          <w:b w:val="false"/>
+          <w:bCs w:val="false"/>
+          <w:i w:val="false"/>
+          <w:i w:val="false"/>
+          <w:caps w:val="false"/>
+          <w:smallCaps w:val="false"/>
+          <w:strike w:val="false"/>
+          <w:dstrike w:val="false"/>
+          <w:color w:val="000000"/>
+          <w:sz w:val="28"/>
+          <w:szCs w:val="28"/>
+          <w:u w:val="none"/>
+          <w:effect w:val="none"/>
+          <w:shd w:fill="auto" w:val="clear"/>
+          <w:lang w:val="ru-RU"/>
+        </w:rPr>
+      </w:pPr>
+      <w:r>
+        <w:rPr>
+          <w:b/>
+          <w:bCs/>
+        </w:rPr>
+      </w:r>
+    </w:p>
+    <w:p>
+      <w:pPr>
+        <w:pStyle w:val="Normal"/>
+        <w:bidi w:val="0"/>
+        <w:spacing w:lineRule="auto" w:line="240" w:before="57" w:after="57"/>
+        <w:jc w:val="both"/>
+        <w:rPr>
+          <w:rFonts w:ascii="Times new roman" w:hAnsi="Times new roman"/>
+          <w:b w:val="false"/>
+          <w:b w:val="false"/>
+          <w:bCs w:val="false"/>
+          <w:i w:val="false"/>
+          <w:i w:val="false"/>
+          <w:caps w:val="false"/>
+          <w:smallCaps w:val="false"/>
+          <w:strike w:val="false"/>
+          <w:dstrike w:val="false"/>
+          <w:color w:val="000000"/>
+          <w:sz w:val="28"/>
+          <w:szCs w:val="28"/>
+          <w:u w:val="none"/>
+          <w:effect w:val="none"/>
+          <w:shd w:fill="auto" w:val="clear"/>
+          <w:lang w:val="ru-RU"/>
+        </w:rPr>
+      </w:pPr>
+      <w:r>
+        <w:rPr>
+          <w:b/>
+          <w:bCs/>
+        </w:rPr>
       </w:r>
     </w:p>
     <w:sectPr>
@@ -874,6 +2753,7 @@
       <w:pgNumType w:fmt="decimal"/>
       <w:formProt w:val="false"/>
       <w:textDirection w:val="lrTb"/>
+      <w:docGrid w:type="default" w:linePitch="100" w:charSpace="0"/>
     </w:sectPr>
   </w:body>
 </w:document>
@@ -1194,6 +3074,7 @@
   <w:abstractNum w:abstractNumId="3">
     <w:lvl w:ilvl="0">
       <w:start w:val="1"/>
+      <w:pStyle w:val="Heading1"/>
       <w:numFmt w:val="none"/>
       <w:suff w:val="nothing"/>
       <w:lvlText w:val=""/>
@@ -1336,7 +3217,6 @@
     </w:rPrDefault>
     <w:pPrDefault>
       <w:pPr>
-        <w:widowControl/>
         <w:suppressAutoHyphens w:val="true"/>
       </w:pPr>
     </w:pPrDefault>
@@ -1346,7 +3226,10 @@
     <w:qFormat/>
     <w:pPr>
       <w:widowControl/>
+      <w:suppressAutoHyphens w:val="true"/>
       <w:bidi w:val="0"/>
+      <w:spacing w:before="0" w:after="0"/>
+      <w:jc w:val="left"/>
     </w:pPr>
     <w:rPr>
       <w:rFonts w:ascii="Liberation Serif" w:hAnsi="Liberation Serif" w:eastAsia="Noto Serif CJK SC" w:cs="Lohit Devanagari"/>
@@ -1357,6 +3240,23 @@
       <w:lang w:val="ru-RU" w:eastAsia="zh-CN" w:bidi="hi-IN"/>
     </w:rPr>
   </w:style>
+  <w:style w:type="paragraph" w:styleId="Heading1">
+    <w:name w:val="Heading 1"/>
+    <w:basedOn w:val="Heading"/>
+    <w:next w:val="TextBody"/>
+    <w:qFormat/>
+    <w:pPr>
+      <w:spacing w:before="240" w:after="120"/>
+      <w:outlineLvl w:val="0"/>
+    </w:pPr>
+    <w:rPr>
+      <w:rFonts w:ascii="Liberation Serif" w:hAnsi="Liberation Serif" w:eastAsia="Noto Serif CJK SC" w:cs="Lohit Devanagari"/>
+      <w:b/>
+      <w:bCs/>
+      <w:sz w:val="48"/>
+      <w:szCs w:val="48"/>
+    </w:rPr>
+  </w:style>
   <w:style w:type="character" w:styleId="NumberingSymbols">
     <w:name w:val="Numbering Symbols"/>
     <w:qFormat/>
@@ -1364,6 +3264,13 @@
       <w:rFonts w:ascii="Times new roman" w:hAnsi="Times new roman"/>
       <w:sz w:val="28"/>
       <w:szCs w:val="28"/>
+    </w:rPr>
+  </w:style>
+  <w:style w:type="character" w:styleId="InternetLink">
+    <w:name w:val="Hyperlink"/>
+    <w:rPr>
+      <w:color w:val="000080"/>
+      <w:u w:val="single"/>
     </w:rPr>
   </w:style>
   <w:style w:type="paragraph" w:styleId="Heading">

</xml_diff>

<commit_message>
structure done, modules choosen
</commit_message>
<xml_diff>
--- a/description.docx
+++ b/description.docx
@@ -1122,7 +1122,45 @@
           <w:shd w:fill="auto" w:val="clear"/>
           <w:lang w:val="ru-RU"/>
         </w:rPr>
-        <w:t>и GPIO</w:t>
+        <w:t xml:space="preserve">и </w:t>
+      </w:r>
+      <w:r>
+        <w:rPr>
+          <w:rFonts w:ascii="Times new roman" w:hAnsi="Times new roman"/>
+          <w:b w:val="false"/>
+          <w:i w:val="false"/>
+          <w:caps w:val="false"/>
+          <w:smallCaps w:val="false"/>
+          <w:strike w:val="false"/>
+          <w:dstrike w:val="false"/>
+          <w:color w:val="000000"/>
+          <w:sz w:val="28"/>
+          <w:szCs w:val="28"/>
+          <w:u w:val="none"/>
+          <w:effect w:val="none"/>
+          <w:shd w:fill="auto" w:val="clear"/>
+          <w:lang w:val="ru-RU"/>
+        </w:rPr>
+        <w:t xml:space="preserve">конфигурируемая посредством </w:t>
+      </w:r>
+      <w:r>
+        <w:rPr>
+          <w:rFonts w:ascii="Times new roman" w:hAnsi="Times new roman"/>
+          <w:b w:val="false"/>
+          <w:i w:val="false"/>
+          <w:caps w:val="false"/>
+          <w:smallCaps w:val="false"/>
+          <w:strike w:val="false"/>
+          <w:dstrike w:val="false"/>
+          <w:color w:val="000000"/>
+          <w:sz w:val="28"/>
+          <w:szCs w:val="28"/>
+          <w:u w:val="none"/>
+          <w:effect w:val="none"/>
+          <w:shd w:fill="auto" w:val="clear"/>
+          <w:lang w:val="ru-RU"/>
+        </w:rPr>
+        <w:t>GPIO</w:t>
       </w:r>
       <w:r>
         <w:rPr>
@@ -1851,7 +1889,7 @@
           <w:shd w:fill="auto" w:val="clear"/>
           <w:lang w:val="ru-RU"/>
         </w:rPr>
-        <w:t>для управления движением вперед-назад.</w:t>
+        <w:t>для управления движением вперед-назад. Управлять питанием двигателя мы будем ШИМом с МК через MOSFET транзистор, включенный в цепь питания, считаем что он входит в наш блок.</w:t>
       </w:r>
     </w:p>
     <w:p>
@@ -1996,7 +2034,7 @@
           <w:shd w:fill="auto" w:val="clear"/>
           <w:lang w:val="ru-RU"/>
         </w:rPr>
-        <w:t>обеспечивает выбор направления поворота с его удержанием при внешнем воздействии.</w:t>
+        <w:t xml:space="preserve">обеспечивает выбор направления поворота с его удержанием при внешнем воздействии. Аналогично блоку движения в данном блоке в цепь упарвления мы включим MOSFET транзистор, на который подадим ШИМ с МК. </w:t>
       </w:r>
       <w:r>
         <w:rPr>
@@ -2095,6 +2133,266 @@
     <w:p>
       <w:pPr>
         <w:pStyle w:val="Normal"/>
+        <w:bidi w:val="0"/>
+        <w:spacing w:lineRule="auto" w:line="240" w:before="57" w:after="57"/>
+        <w:jc w:val="both"/>
+        <w:rPr/>
+      </w:pPr>
+      <w:r>
+        <w:rPr>
+          <w:rFonts w:ascii="Times new roman" w:hAnsi="Times new roman"/>
+          <w:b/>
+          <w:bCs/>
+          <w:i w:val="false"/>
+          <w:caps w:val="false"/>
+          <w:smallCaps w:val="false"/>
+          <w:strike w:val="false"/>
+          <w:dstrike w:val="false"/>
+          <w:color w:val="000000"/>
+          <w:sz w:val="28"/>
+          <w:szCs w:val="28"/>
+          <w:u w:val="none"/>
+          <w:effect w:val="none"/>
+          <w:shd w:fill="auto" w:val="clear"/>
+          <w:lang w:val="ru-RU"/>
+        </w:rPr>
+        <w:t xml:space="preserve">Блок питания: </w:t>
+      </w:r>
+      <w:r>
+        <w:rPr>
+          <w:rFonts w:ascii="Times new roman" w:hAnsi="Times new roman"/>
+          <w:b w:val="false"/>
+          <w:bCs w:val="false"/>
+          <w:i w:val="false"/>
+          <w:caps w:val="false"/>
+          <w:smallCaps w:val="false"/>
+          <w:strike w:val="false"/>
+          <w:dstrike w:val="false"/>
+          <w:color w:val="000000"/>
+          <w:sz w:val="28"/>
+          <w:szCs w:val="28"/>
+          <w:u w:val="none"/>
+          <w:effect w:val="none"/>
+          <w:shd w:fill="auto" w:val="clear"/>
+          <w:lang w:val="ru-RU"/>
+        </w:rPr>
+        <w:t xml:space="preserve">аккумулятор </w:t>
+      </w:r>
+      <w:r>
+        <w:rPr>
+          <w:rFonts w:ascii="Times new roman" w:hAnsi="Times new roman"/>
+          <w:b w:val="false"/>
+          <w:bCs w:val="false"/>
+          <w:i w:val="false"/>
+          <w:caps w:val="false"/>
+          <w:smallCaps w:val="false"/>
+          <w:strike w:val="false"/>
+          <w:dstrike w:val="false"/>
+          <w:color w:val="000000"/>
+          <w:sz w:val="28"/>
+          <w:szCs w:val="28"/>
+          <w:u w:val="none"/>
+          <w:effect w:val="none"/>
+          <w:shd w:fill="auto" w:val="clear"/>
+          <w:lang w:val="ru-RU"/>
+        </w:rPr>
+        <w:t xml:space="preserve">для поддержания автономной работы в течение </w:t>
+      </w:r>
+      <w:r>
+        <w:rPr>
+          <w:rFonts w:ascii="Times new roman" w:hAnsi="Times new roman"/>
+          <w:b w:val="false"/>
+          <w:bCs w:val="false"/>
+          <w:i w:val="false"/>
+          <w:caps w:val="false"/>
+          <w:smallCaps w:val="false"/>
+          <w:strike w:val="false"/>
+          <w:dstrike w:val="false"/>
+          <w:color w:val="000000"/>
+          <w:sz w:val="28"/>
+          <w:szCs w:val="28"/>
+          <w:u w:val="none"/>
+          <w:effect w:val="none"/>
+          <w:shd w:fill="auto" w:val="clear"/>
+          <w:lang w:val="ru-RU"/>
+        </w:rPr>
+        <w:t xml:space="preserve"> </w:t>
+      </w:r>
+      <w:r>
+        <w:rPr>
+          <w:rFonts w:ascii="Times new roman" w:hAnsi="Times new roman"/>
+          <w:b w:val="false"/>
+          <w:bCs w:val="false"/>
+          <w:i w:val="false"/>
+          <w:caps w:val="false"/>
+          <w:smallCaps w:val="false"/>
+          <w:strike w:val="false"/>
+          <w:dstrike w:val="false"/>
+          <w:color w:val="000000"/>
+          <w:sz w:val="28"/>
+          <w:szCs w:val="28"/>
+          <w:u w:val="none"/>
+          <w:effect w:val="none"/>
+          <w:shd w:fill="auto" w:val="clear"/>
+          <w:lang w:val="ru-RU"/>
+        </w:rPr>
+        <w:t xml:space="preserve">20 минут, напряжением не ниже 5В (максимальное напряжение питания, используемое в устройствие) </w:t>
+      </w:r>
+      <w:r>
+        <w:rPr>
+          <w:rFonts w:ascii="Times new roman" w:hAnsi="Times new roman"/>
+          <w:b w:val="false"/>
+          <w:bCs w:val="false"/>
+          <w:i w:val="false"/>
+          <w:caps w:val="false"/>
+          <w:smallCaps w:val="false"/>
+          <w:strike w:val="false"/>
+          <w:dstrike w:val="false"/>
+          <w:color w:val="000000"/>
+          <w:sz w:val="28"/>
+          <w:szCs w:val="28"/>
+          <w:u w:val="none"/>
+          <w:effect w:val="none"/>
+          <w:shd w:fill="auto" w:val="clear"/>
+          <w:lang w:val="ru-RU"/>
+        </w:rPr>
+        <w:t>A-BLOCK C60.10BP (никель-кадмиевый, перезаряжаемый)</w:t>
+      </w:r>
+    </w:p>
+    <w:p>
+      <w:pPr>
+        <w:pStyle w:val="TextBody"/>
+        <w:bidi w:val="0"/>
+        <w:spacing w:lineRule="auto" w:line="240" w:before="57" w:after="57"/>
+        <w:jc w:val="both"/>
+        <w:rPr/>
+      </w:pPr>
+      <w:r>
+        <w:rPr>
+          <w:rFonts w:ascii="Times new roman" w:hAnsi="Times new roman"/>
+          <w:b w:val="false"/>
+          <w:bCs w:val="false"/>
+          <w:i w:val="false"/>
+          <w:caps w:val="false"/>
+          <w:smallCaps w:val="false"/>
+          <w:strike w:val="false"/>
+          <w:dstrike w:val="false"/>
+          <w:color w:val="000000"/>
+          <w:sz w:val="28"/>
+          <w:szCs w:val="28"/>
+          <w:u w:val="none"/>
+          <w:effect w:val="none"/>
+          <w:shd w:fill="auto" w:val="clear"/>
+          <w:lang w:val="ru-RU"/>
+        </w:rPr>
+        <w:t xml:space="preserve">Vdd = </w:t>
+      </w:r>
+      <w:r>
+        <w:rPr>
+          <w:rFonts w:ascii="Times new roman" w:hAnsi="Times new roman"/>
+          <w:b w:val="false"/>
+          <w:bCs w:val="false"/>
+          <w:i w:val="false"/>
+          <w:caps w:val="false"/>
+          <w:smallCaps w:val="false"/>
+          <w:strike w:val="false"/>
+          <w:dstrike w:val="false"/>
+          <w:color w:val="000000"/>
+          <w:sz w:val="28"/>
+          <w:szCs w:val="28"/>
+          <w:u w:val="none"/>
+          <w:effect w:val="none"/>
+          <w:shd w:fill="auto" w:val="clear"/>
+          <w:lang w:val="ru-RU"/>
+        </w:rPr>
+        <w:t>6 V</w:t>
+      </w:r>
+    </w:p>
+    <w:p>
+      <w:pPr>
+        <w:pStyle w:val="TextBody"/>
+        <w:bidi w:val="0"/>
+        <w:spacing w:lineRule="auto" w:line="240" w:before="57" w:after="57"/>
+        <w:jc w:val="both"/>
+        <w:rPr/>
+      </w:pPr>
+      <w:r>
+        <w:rPr>
+          <w:rFonts w:ascii="Times new roman" w:hAnsi="Times new roman"/>
+          <w:b w:val="false"/>
+          <w:bCs w:val="false"/>
+          <w:i w:val="false"/>
+          <w:caps w:val="false"/>
+          <w:smallCaps w:val="false"/>
+          <w:strike w:val="false"/>
+          <w:dstrike w:val="false"/>
+          <w:color w:val="000000"/>
+          <w:sz w:val="28"/>
+          <w:szCs w:val="28"/>
+          <w:u w:val="none"/>
+          <w:effect w:val="none"/>
+          <w:shd w:fill="auto" w:val="clear"/>
+          <w:lang w:val="ru-RU"/>
+        </w:rPr>
+        <w:t xml:space="preserve">W </w:t>
+      </w:r>
+      <w:r>
+        <w:rPr>
+          <w:rFonts w:ascii="Times new roman" w:hAnsi="Times new roman"/>
+          <w:b w:val="false"/>
+          <w:bCs w:val="false"/>
+          <w:i w:val="false"/>
+          <w:caps w:val="false"/>
+          <w:smallCaps w:val="false"/>
+          <w:strike w:val="false"/>
+          <w:dstrike w:val="false"/>
+          <w:color w:val="000000"/>
+          <w:sz w:val="28"/>
+          <w:szCs w:val="28"/>
+          <w:u w:val="none"/>
+          <w:effect w:val="none"/>
+          <w:shd w:fill="auto" w:val="clear"/>
+          <w:lang w:val="ru-RU"/>
+        </w:rPr>
+        <w:t>= 1000 mAh (с запасом -- лучше)</w:t>
+      </w:r>
+    </w:p>
+    <w:p>
+      <w:pPr>
+        <w:pStyle w:val="TextBody"/>
+        <w:bidi w:val="0"/>
+        <w:spacing w:lineRule="auto" w:line="240" w:before="57" w:after="57"/>
+        <w:jc w:val="both"/>
+        <w:rPr>
+          <w:rFonts w:ascii="Times new roman" w:hAnsi="Times new roman"/>
+          <w:b w:val="false"/>
+          <w:b w:val="false"/>
+          <w:bCs w:val="false"/>
+          <w:i w:val="false"/>
+          <w:i w:val="false"/>
+          <w:caps w:val="false"/>
+          <w:smallCaps w:val="false"/>
+          <w:strike w:val="false"/>
+          <w:dstrike w:val="false"/>
+          <w:color w:val="000000"/>
+          <w:sz w:val="28"/>
+          <w:szCs w:val="28"/>
+          <w:u w:val="none"/>
+          <w:effect w:val="none"/>
+          <w:shd w:fill="auto" w:val="clear"/>
+          <w:lang w:val="ru-RU"/>
+        </w:rPr>
+      </w:pPr>
+      <w:r>
+        <w:rPr>
+          <w:b/>
+          <w:bCs/>
+        </w:rPr>
+      </w:r>
+    </w:p>
+    <w:p>
+      <w:pPr>
+        <w:pStyle w:val="TextBody"/>
         <w:bidi w:val="0"/>
         <w:spacing w:lineRule="auto" w:line="240" w:before="57" w:after="57"/>
         <w:jc w:val="both"/>
@@ -2107,26 +2405,6 @@
       <w:r>
         <w:rPr>
           <w:rFonts w:ascii="Times new roman" w:hAnsi="Times new roman"/>
-          <w:b/>
-          <w:bCs/>
-          <w:i w:val="false"/>
-          <w:caps w:val="false"/>
-          <w:smallCaps w:val="false"/>
-          <w:strike w:val="false"/>
-          <w:dstrike w:val="false"/>
-          <w:color w:val="000000"/>
-          <w:sz w:val="28"/>
-          <w:szCs w:val="28"/>
-          <w:u w:val="none"/>
-          <w:effect w:val="none"/>
-          <w:shd w:fill="auto" w:val="clear"/>
-          <w:lang w:val="ru-RU"/>
-        </w:rPr>
-        <w:t xml:space="preserve">Блок питания: </w:t>
-      </w:r>
-      <w:r>
-        <w:rPr>
-          <w:rFonts w:ascii="Times new roman" w:hAnsi="Times new roman"/>
           <w:b w:val="false"/>
           <w:bCs w:val="false"/>
           <w:i w:val="false"/>
@@ -2142,92 +2420,12 @@
           <w:shd w:fill="auto" w:val="clear"/>
           <w:lang w:val="ru-RU"/>
         </w:rPr>
-        <w:t xml:space="preserve">литиевый аккумулятор, </w:t>
-      </w:r>
-      <w:r>
-        <w:rPr>
-          <w:rFonts w:ascii="Times new roman" w:hAnsi="Times new roman"/>
-          <w:b w:val="false"/>
-          <w:bCs w:val="false"/>
-          <w:i w:val="false"/>
-          <w:caps w:val="false"/>
-          <w:smallCaps w:val="false"/>
-          <w:strike w:val="false"/>
-          <w:dstrike w:val="false"/>
-          <w:color w:val="000000"/>
-          <w:sz w:val="28"/>
-          <w:szCs w:val="28"/>
-          <w:u w:val="none"/>
-          <w:effect w:val="none"/>
-          <w:shd w:fill="auto" w:val="clear"/>
-          <w:lang w:val="ru-RU"/>
-        </w:rPr>
-        <w:t xml:space="preserve">для поддержания автономной работы в течение </w:t>
-      </w:r>
-      <w:r>
-        <w:rPr>
-          <w:rFonts w:ascii="Times new roman" w:hAnsi="Times new roman"/>
-          <w:b w:val="false"/>
-          <w:bCs w:val="false"/>
-          <w:i w:val="false"/>
-          <w:caps w:val="false"/>
-          <w:smallCaps w:val="false"/>
-          <w:strike w:val="false"/>
-          <w:dstrike w:val="false"/>
-          <w:color w:val="000000"/>
-          <w:sz w:val="28"/>
-          <w:szCs w:val="28"/>
-          <w:u w:val="none"/>
-          <w:effect w:val="none"/>
-          <w:shd w:fill="auto" w:val="clear"/>
-          <w:lang w:val="ru-RU"/>
-        </w:rPr>
-        <w:t xml:space="preserve"> </w:t>
-      </w:r>
-      <w:r>
-        <w:rPr>
-          <w:rFonts w:ascii="Times new roman" w:hAnsi="Times new roman"/>
-          <w:b w:val="false"/>
-          <w:bCs w:val="false"/>
-          <w:i w:val="false"/>
-          <w:caps w:val="false"/>
-          <w:smallCaps w:val="false"/>
-          <w:strike w:val="false"/>
-          <w:dstrike w:val="false"/>
-          <w:color w:val="000000"/>
-          <w:sz w:val="28"/>
-          <w:szCs w:val="28"/>
-          <w:u w:val="none"/>
-          <w:effect w:val="none"/>
-          <w:shd w:fill="auto" w:val="clear"/>
-          <w:lang w:val="ru-RU"/>
-        </w:rPr>
-        <w:t xml:space="preserve">20 минут, напряжением не ниже 5В (максимальное напряжение питания, используемое в устройствие), </w:t>
-      </w:r>
-      <w:r>
-        <w:rPr>
-          <w:rFonts w:ascii="Times new roman" w:hAnsi="Times new roman"/>
-          <w:b w:val="false"/>
-          <w:bCs w:val="false"/>
-          <w:i w:val="false"/>
-          <w:caps w:val="false"/>
-          <w:smallCaps w:val="false"/>
-          <w:strike w:val="false"/>
-          <w:dstrike w:val="false"/>
-          <w:color w:val="000000"/>
-          <w:sz w:val="28"/>
-          <w:szCs w:val="28"/>
-          <w:u w:val="none"/>
-          <w:effect w:val="none"/>
-          <w:shd w:fill="auto" w:val="clear"/>
-          <w:lang w:val="ru-RU"/>
-        </w:rPr>
-        <w:t>варианты:</w:t>
-      </w:r>
-    </w:p>
-    <w:p>
-      <w:pPr>
-        <w:pStyle w:val="Heading1"/>
+        <w:t xml:space="preserve">+ вариант </w:t>
+      </w:r>
+    </w:p>
+    <w:p>
+      <w:pPr>
+        <w:pStyle w:val="TextBody"/>
         <w:bidi w:val="0"/>
         <w:spacing w:lineRule="auto" w:line="240" w:before="57" w:after="57"/>
         <w:jc w:val="both"/>
@@ -2382,166 +2580,6 @@
           <w:lang w:val="ru-RU"/>
         </w:rPr>
         <w:t>(т. к. общее потребление составляет ~1250Ma, хватит для работы на ~ 30 мин, но т. к. будут включены и другие схемы, например схемы ВИП, то может не хватить)</w:t>
-      </w:r>
-    </w:p>
-    <w:p>
-      <w:pPr>
-        <w:pStyle w:val="Heading1"/>
-        <w:bidi w:val="0"/>
-        <w:spacing w:lineRule="auto" w:line="240" w:before="57" w:after="57"/>
-        <w:jc w:val="both"/>
-        <w:rPr/>
-      </w:pPr>
-      <w:r>
-        <w:rPr>
-          <w:rFonts w:ascii="Times new roman" w:hAnsi="Times new roman"/>
-          <w:b w:val="false"/>
-          <w:bCs w:val="false"/>
-          <w:i w:val="false"/>
-          <w:caps w:val="false"/>
-          <w:smallCaps w:val="false"/>
-          <w:strike w:val="false"/>
-          <w:dstrike w:val="false"/>
-          <w:color w:val="000000"/>
-          <w:sz w:val="28"/>
-          <w:szCs w:val="28"/>
-          <w:u w:val="none"/>
-          <w:effect w:val="none"/>
-          <w:shd w:fill="auto" w:val="clear"/>
-          <w:lang w:val="ru-RU"/>
-        </w:rPr>
-        <w:t>A-BLOCK C60.10BP (никель-кадмиевый, перезаряжаемый)</w:t>
-      </w:r>
-    </w:p>
-    <w:p>
-      <w:pPr>
-        <w:pStyle w:val="TextBody"/>
-        <w:bidi w:val="0"/>
-        <w:spacing w:lineRule="auto" w:line="240" w:before="57" w:after="57"/>
-        <w:jc w:val="both"/>
-        <w:rPr/>
-      </w:pPr>
-      <w:r>
-        <w:rPr>
-          <w:rFonts w:ascii="Times new roman" w:hAnsi="Times new roman"/>
-          <w:b w:val="false"/>
-          <w:bCs w:val="false"/>
-          <w:i w:val="false"/>
-          <w:caps w:val="false"/>
-          <w:smallCaps w:val="false"/>
-          <w:strike w:val="false"/>
-          <w:dstrike w:val="false"/>
-          <w:color w:val="000000"/>
-          <w:sz w:val="28"/>
-          <w:szCs w:val="28"/>
-          <w:u w:val="none"/>
-          <w:effect w:val="none"/>
-          <w:shd w:fill="auto" w:val="clear"/>
-          <w:lang w:val="ru-RU"/>
-        </w:rPr>
-        <w:t xml:space="preserve">Vdd = </w:t>
-      </w:r>
-      <w:r>
-        <w:rPr>
-          <w:rFonts w:ascii="Times new roman" w:hAnsi="Times new roman"/>
-          <w:b w:val="false"/>
-          <w:bCs w:val="false"/>
-          <w:i w:val="false"/>
-          <w:caps w:val="false"/>
-          <w:smallCaps w:val="false"/>
-          <w:strike w:val="false"/>
-          <w:dstrike w:val="false"/>
-          <w:color w:val="000000"/>
-          <w:sz w:val="28"/>
-          <w:szCs w:val="28"/>
-          <w:u w:val="none"/>
-          <w:effect w:val="none"/>
-          <w:shd w:fill="auto" w:val="clear"/>
-          <w:lang w:val="ru-RU"/>
-        </w:rPr>
-        <w:t>6 V</w:t>
-      </w:r>
-    </w:p>
-    <w:p>
-      <w:pPr>
-        <w:pStyle w:val="TextBody"/>
-        <w:bidi w:val="0"/>
-        <w:spacing w:lineRule="auto" w:line="240" w:before="57" w:after="57"/>
-        <w:jc w:val="both"/>
-        <w:rPr/>
-      </w:pPr>
-      <w:r>
-        <w:rPr>
-          <w:rFonts w:ascii="Times new roman" w:hAnsi="Times new roman"/>
-          <w:b w:val="false"/>
-          <w:bCs w:val="false"/>
-          <w:i w:val="false"/>
-          <w:caps w:val="false"/>
-          <w:smallCaps w:val="false"/>
-          <w:strike w:val="false"/>
-          <w:dstrike w:val="false"/>
-          <w:color w:val="000000"/>
-          <w:sz w:val="28"/>
-          <w:szCs w:val="28"/>
-          <w:u w:val="none"/>
-          <w:effect w:val="none"/>
-          <w:shd w:fill="auto" w:val="clear"/>
-          <w:lang w:val="ru-RU"/>
-        </w:rPr>
-        <w:t xml:space="preserve">W </w:t>
-      </w:r>
-      <w:r>
-        <w:rPr>
-          <w:rFonts w:ascii="Times new roman" w:hAnsi="Times new roman"/>
-          <w:b w:val="false"/>
-          <w:bCs w:val="false"/>
-          <w:i w:val="false"/>
-          <w:caps w:val="false"/>
-          <w:smallCaps w:val="false"/>
-          <w:strike w:val="false"/>
-          <w:dstrike w:val="false"/>
-          <w:color w:val="000000"/>
-          <w:sz w:val="28"/>
-          <w:szCs w:val="28"/>
-          <w:u w:val="none"/>
-          <w:effect w:val="none"/>
-          <w:shd w:fill="auto" w:val="clear"/>
-          <w:lang w:val="ru-RU"/>
-        </w:rPr>
-        <w:t>= 1000 mAh (с запасом -- лучше)</w:t>
-      </w:r>
-    </w:p>
-    <w:p>
-      <w:pPr>
-        <w:pStyle w:val="TextBody"/>
-        <w:bidi w:val="0"/>
-        <w:spacing w:lineRule="auto" w:line="240" w:before="57" w:after="57"/>
-        <w:jc w:val="both"/>
-        <w:rPr>
-          <w:rFonts w:ascii="Times new roman" w:hAnsi="Times new roman"/>
-          <w:b w:val="false"/>
-          <w:b w:val="false"/>
-          <w:bCs w:val="false"/>
-          <w:i w:val="false"/>
-          <w:i w:val="false"/>
-          <w:caps w:val="false"/>
-          <w:smallCaps w:val="false"/>
-          <w:strike w:val="false"/>
-          <w:dstrike w:val="false"/>
-          <w:color w:val="000000"/>
-          <w:sz w:val="28"/>
-          <w:szCs w:val="28"/>
-          <w:u w:val="none"/>
-          <w:effect w:val="none"/>
-          <w:shd w:fill="auto" w:val="clear"/>
-          <w:lang w:val="ru-RU"/>
-        </w:rPr>
-      </w:pPr>
-      <w:r>
-        <w:rPr>
-          <w:b/>
-          <w:bCs/>
-        </w:rPr>
       </w:r>
     </w:p>
     <w:p>

</xml_diff>

<commit_message>
minor changes+choosen connectors and mosfets
</commit_message>
<xml_diff>
--- a/description.docx
+++ b/description.docx
@@ -4912,7 +4912,45 @@
           <w:shd w:fill="auto" w:val="clear"/>
           <w:lang w:val="ru-RU"/>
         </w:rPr>
-        <w:t xml:space="preserve">ва коллекторных двигателя постоянного тока F130-2190 для управления движением вперед-назад. Оба двигателя будут отвечать за перемещение в одном направление, а его выбор будет обеспечиваться транзисторным Н-мостом. Для этого нам понадобится </w:t>
+        <w:t>ва коллекторных двигателя постоянного тока F130-2190 для управления движением вперед-назад. Оба двигателя будут отвечать за перемещение в одном направлени</w:t>
+      </w:r>
+      <w:r>
+        <w:rPr>
+          <w:rFonts w:ascii="Times new roman" w:hAnsi="Times new roman"/>
+          <w:b w:val="false"/>
+          <w:i w:val="false"/>
+          <w:caps w:val="false"/>
+          <w:smallCaps w:val="false"/>
+          <w:strike w:val="false"/>
+          <w:dstrike w:val="false"/>
+          <w:color w:val="000000"/>
+          <w:sz w:val="28"/>
+          <w:szCs w:val="28"/>
+          <w:u w:val="none"/>
+          <w:effect w:val="none"/>
+          <w:shd w:fill="auto" w:val="clear"/>
+          <w:lang w:val="ru-RU"/>
+        </w:rPr>
+        <w:t>и</w:t>
+      </w:r>
+      <w:r>
+        <w:rPr>
+          <w:rFonts w:ascii="Times new roman" w:hAnsi="Times new roman"/>
+          <w:b w:val="false"/>
+          <w:i w:val="false"/>
+          <w:caps w:val="false"/>
+          <w:smallCaps w:val="false"/>
+          <w:strike w:val="false"/>
+          <w:dstrike w:val="false"/>
+          <w:color w:val="000000"/>
+          <w:sz w:val="28"/>
+          <w:szCs w:val="28"/>
+          <w:u w:val="none"/>
+          <w:effect w:val="none"/>
+          <w:shd w:fill="auto" w:val="clear"/>
+          <w:lang w:val="ru-RU"/>
+        </w:rPr>
+        <w:t xml:space="preserve">, а его выбор будет обеспечиваться транзисторным Н-мостом. Для этого нам понадобится </w:t>
       </w:r>
       <w:r>
         <w:rPr>
@@ -5027,7 +5065,7 @@
           <w:shd w:fill="FF8000" w:val="clear"/>
           <w:lang w:val="ru-RU"/>
         </w:rPr>
-        <w:t xml:space="preserve">), напряжение затвора имеет допустимое значение 3.3В  </w:t>
+        <w:t xml:space="preserve">), напряжение затвора </w:t>
       </w:r>
       <w:r>
         <w:rPr>
@@ -5046,7 +5084,83 @@
           <w:shd w:fill="FF8000" w:val="clear"/>
           <w:lang w:val="ru-RU"/>
         </w:rPr>
-        <w:t>(подключим через резистор 1 кОм), а максимальный допустимый ток сток-исток 0.825мА, что превышает в 1.5 раза максимальный возможный ток в цепи коллекторного двигателя.</w:t>
+        <w:t>3.3В для которого является</w:t>
+      </w:r>
+      <w:r>
+        <w:rPr>
+          <w:rFonts w:ascii="Times new roman" w:hAnsi="Times new roman"/>
+          <w:b w:val="false"/>
+          <w:i w:val="false"/>
+          <w:caps w:val="false"/>
+          <w:smallCaps w:val="false"/>
+          <w:strike w:val="false"/>
+          <w:dstrike w:val="false"/>
+          <w:color w:val="000000"/>
+          <w:sz w:val="28"/>
+          <w:szCs w:val="28"/>
+          <w:u w:val="none"/>
+          <w:effect w:val="none"/>
+          <w:shd w:fill="FF8000" w:val="clear"/>
+          <w:lang w:val="ru-RU"/>
+        </w:rPr>
+        <w:t xml:space="preserve"> допусти</w:t>
+      </w:r>
+      <w:r>
+        <w:rPr>
+          <w:rFonts w:ascii="Times new roman" w:hAnsi="Times new roman"/>
+          <w:b w:val="false"/>
+          <w:i w:val="false"/>
+          <w:caps w:val="false"/>
+          <w:smallCaps w:val="false"/>
+          <w:strike w:val="false"/>
+          <w:dstrike w:val="false"/>
+          <w:color w:val="000000"/>
+          <w:sz w:val="28"/>
+          <w:szCs w:val="28"/>
+          <w:u w:val="none"/>
+          <w:effect w:val="none"/>
+          <w:shd w:fill="FF8000" w:val="clear"/>
+          <w:lang w:val="ru-RU"/>
+        </w:rPr>
+        <w:t>мым</w:t>
+      </w:r>
+      <w:r>
+        <w:rPr>
+          <w:rFonts w:ascii="Times new roman" w:hAnsi="Times new roman"/>
+          <w:b w:val="false"/>
+          <w:i w:val="false"/>
+          <w:caps w:val="false"/>
+          <w:smallCaps w:val="false"/>
+          <w:strike w:val="false"/>
+          <w:dstrike w:val="false"/>
+          <w:color w:val="000000"/>
+          <w:sz w:val="28"/>
+          <w:szCs w:val="28"/>
+          <w:u w:val="none"/>
+          <w:effect w:val="none"/>
+          <w:shd w:fill="FF8000" w:val="clear"/>
+          <w:lang w:val="ru-RU"/>
+        </w:rPr>
+        <w:t xml:space="preserve"> </w:t>
+      </w:r>
+      <w:r>
+        <w:rPr>
+          <w:rFonts w:ascii="Times new roman" w:hAnsi="Times new roman"/>
+          <w:b w:val="false"/>
+          <w:i w:val="false"/>
+          <w:caps w:val="false"/>
+          <w:smallCaps w:val="false"/>
+          <w:strike w:val="false"/>
+          <w:dstrike w:val="false"/>
+          <w:color w:val="000000"/>
+          <w:sz w:val="28"/>
+          <w:szCs w:val="28"/>
+          <w:u w:val="none"/>
+          <w:effect w:val="none"/>
+          <w:shd w:fill="FF8000" w:val="clear"/>
+          <w:lang w:val="ru-RU"/>
+        </w:rPr>
+        <w:t>(подключим через резистор 1 кОм), а максимальный допустимый ток сток-исток составляет 0.825мА, что превышает в 1.65 раза максимальный возможный ток в цепи коллекторного двигателя.</w:t>
       </w:r>
     </w:p>
     <w:p>

</xml_diff>

<commit_message>
connectors, mosfets and etc choosen
</commit_message>
<xml_diff>
--- a/description.docx
+++ b/description.docx
@@ -1822,6 +1822,7 @@
           <w:shd w:fill="auto" w:val="clear"/>
           <w:lang w:val="ru-RU"/>
         </w:rPr>
+        <w:tab/>
         <w:t xml:space="preserve">Блок направления: </w:t>
       </w:r>
       <w:r>
@@ -2691,7 +2692,61 @@
           <w:szCs w:val="28"/>
           <w:shd w:fill="FF8000" w:val="clear"/>
         </w:rPr>
-        <w:t>(или же стоит опустить этот момент и просто «впаять» модуль в плату? Допустимо ли это? Если оставить данный разъем, то достаточного ли его для прямого включения?)</w:t>
+        <w:t>(</w:t>
+      </w:r>
+      <w:r>
+        <w:rPr>
+          <w:rFonts w:ascii="Times new Roman" w:hAnsi="Times new Roman"/>
+          <w:sz w:val="28"/>
+          <w:szCs w:val="28"/>
+          <w:shd w:fill="FF8000" w:val="clear"/>
+        </w:rPr>
+        <w:t>возможно</w:t>
+      </w:r>
+      <w:r>
+        <w:rPr>
+          <w:rFonts w:ascii="Times new Roman" w:hAnsi="Times new Roman"/>
+          <w:sz w:val="28"/>
+          <w:szCs w:val="28"/>
+          <w:shd w:fill="FF8000" w:val="clear"/>
+        </w:rPr>
+        <w:t xml:space="preserve"> стоит опустить этот момент и</w:t>
+      </w:r>
+      <w:r>
+        <w:rPr>
+          <w:rFonts w:ascii="Times new Roman" w:hAnsi="Times new Roman"/>
+          <w:sz w:val="28"/>
+          <w:szCs w:val="28"/>
+          <w:shd w:fill="FF8000" w:val="clear"/>
+        </w:rPr>
+        <w:t>ли</w:t>
+      </w:r>
+      <w:r>
+        <w:rPr>
+          <w:rFonts w:ascii="Times new Roman" w:hAnsi="Times new Roman"/>
+          <w:sz w:val="28"/>
+          <w:szCs w:val="28"/>
+          <w:shd w:fill="FF8000" w:val="clear"/>
+        </w:rPr>
+        <w:t xml:space="preserve"> просто «впаять» модуль в плату? </w:t>
+      </w:r>
+      <w:r>
+        <w:rPr>
+          <w:rFonts w:ascii="Times new Roman" w:hAnsi="Times new Roman"/>
+          <w:sz w:val="28"/>
+          <w:szCs w:val="28"/>
+          <w:shd w:fill="FF8000" w:val="clear"/>
+        </w:rPr>
+        <w:t>Учет конструктивных особенностей не проивзодится нами в разработке принципиальной схемы — главное способ подключения? Если оставить разъем, то включение производится напрямую?</w:t>
+      </w:r>
+      <w:r>
+        <w:rPr>
+          <w:rFonts w:ascii="Times new Roman" w:hAnsi="Times new Roman"/>
+          <w:sz w:val="28"/>
+          <w:szCs w:val="28"/>
+          <w:shd w:fill="FF8000" w:val="clear"/>
+        </w:rPr>
+        <w:t>)</w:t>
       </w:r>
     </w:p>
     <w:p>
@@ -4383,7 +4438,7 @@
       <w:pPr>
         <w:pStyle w:val="Normal"/>
         <w:bidi w:val="0"/>
-        <w:spacing w:lineRule="auto" w:line="240" w:before="57" w:after="57"/>
+        <w:spacing w:lineRule="auto" w:line="240" w:before="114" w:after="114"/>
         <w:jc w:val="both"/>
         <w:rPr>
           <w:rFonts w:ascii="Times new Roman" w:hAnsi="Times new Roman"/>
@@ -4405,7 +4460,7 @@
       <w:pPr>
         <w:pStyle w:val="Normal"/>
         <w:bidi w:val="0"/>
-        <w:spacing w:lineRule="auto" w:line="240" w:before="57" w:after="57"/>
+        <w:spacing w:lineRule="auto" w:line="240" w:before="114" w:after="114"/>
         <w:jc w:val="both"/>
         <w:rPr>
           <w:rFonts w:ascii="Times new Roman" w:hAnsi="Times new Roman"/>
@@ -4519,7 +4574,7 @@
       <w:pPr>
         <w:pStyle w:val="Normal"/>
         <w:bidi w:val="0"/>
-        <w:spacing w:lineRule="auto" w:line="240" w:before="57" w:after="57"/>
+        <w:spacing w:lineRule="auto" w:line="240" w:before="114" w:after="114"/>
         <w:jc w:val="both"/>
         <w:rPr>
           <w:rFonts w:ascii="Times new Roman" w:hAnsi="Times new Roman"/>
@@ -4639,7 +4694,7 @@
           <w:shd w:fill="FF8000" w:val="clear"/>
           <w:lang w:val="ru-RU"/>
         </w:rPr>
-        <w:t xml:space="preserve">Необходим делитель, обеспечивающий понижение напряжения с выхода этой схемы в 1.5 раза (Uin/Uout = 5В / 3.3В = 1.5В), для этого используем три резистора номиналом 20Ом (подключим как резисторы 20Ом и последовательно 40Ом) </w:t>
+        <w:t xml:space="preserve">Необходим </w:t>
       </w:r>
       <w:r>
         <w:rPr>
@@ -4658,14 +4713,166 @@
           <w:shd w:fill="FF8000" w:val="clear"/>
           <w:lang w:val="ru-RU"/>
         </w:rPr>
-        <w:t>(верно ли выбраны номиналы? Выбирал исходя из цели обеспечить наименьшие потери мощности на них).</w:t>
-      </w:r>
-    </w:p>
-    <w:p>
-      <w:pPr>
-        <w:pStyle w:val="Normal"/>
-        <w:bidi w:val="0"/>
-        <w:spacing w:lineRule="auto" w:line="240" w:before="57" w:after="57"/>
+        <w:t xml:space="preserve">резистивный </w:t>
+      </w:r>
+      <w:r>
+        <w:rPr>
+          <w:rFonts w:ascii="Times new roman" w:hAnsi="Times new roman"/>
+          <w:b w:val="false"/>
+          <w:i w:val="false"/>
+          <w:caps w:val="false"/>
+          <w:smallCaps w:val="false"/>
+          <w:strike w:val="false"/>
+          <w:dstrike w:val="false"/>
+          <w:color w:val="000000"/>
+          <w:sz w:val="28"/>
+          <w:szCs w:val="28"/>
+          <w:u w:val="none"/>
+          <w:effect w:val="none"/>
+          <w:shd w:fill="FF8000" w:val="clear"/>
+          <w:lang w:val="ru-RU"/>
+        </w:rPr>
+        <w:t xml:space="preserve">делитель, обеспечивающий понижение напряжения с выхода этой схемы в 1.5 раза (Uin/Uout = 5В / 3.3В = 1.5В), для этого используем три резистора номиналом 20Ом (подключим как резисторы 20Ом и последовательно 40Ом) </w:t>
+      </w:r>
+      <w:r>
+        <w:rPr>
+          <w:rFonts w:ascii="Times new roman" w:hAnsi="Times new roman"/>
+          <w:b w:val="false"/>
+          <w:i w:val="false"/>
+          <w:caps w:val="false"/>
+          <w:smallCaps w:val="false"/>
+          <w:strike w:val="false"/>
+          <w:dstrike w:val="false"/>
+          <w:color w:val="000000"/>
+          <w:sz w:val="28"/>
+          <w:szCs w:val="28"/>
+          <w:u w:val="none"/>
+          <w:effect w:val="none"/>
+          <w:shd w:fill="FF8000" w:val="clear"/>
+          <w:lang w:val="ru-RU"/>
+        </w:rPr>
+        <w:t xml:space="preserve">(верно ли выбраны номиналы? Выбирал исходя из цели обеспечить наименьшие потери мощности на них </w:t>
+      </w:r>
+      <w:r>
+        <w:rPr>
+          <w:rFonts w:ascii="Times new roman" w:hAnsi="Times new roman"/>
+          <w:b w:val="false"/>
+          <w:i w:val="false"/>
+          <w:caps w:val="false"/>
+          <w:smallCaps w:val="false"/>
+          <w:strike w:val="false"/>
+          <w:dstrike w:val="false"/>
+          <w:color w:val="000000"/>
+          <w:sz w:val="28"/>
+          <w:szCs w:val="28"/>
+          <w:u w:val="none"/>
+          <w:effect w:val="none"/>
+          <w:shd w:fill="FF8000" w:val="clear"/>
+          <w:lang w:val="ru-RU"/>
+        </w:rPr>
+        <w:t xml:space="preserve">при том, что потребление приемника 4.5мА, </w:t>
+      </w:r>
+      <w:r>
+        <w:rPr>
+          <w:rFonts w:ascii="Times new roman" w:hAnsi="Times new roman"/>
+          <w:b w:val="false"/>
+          <w:i w:val="false"/>
+          <w:caps w:val="false"/>
+          <w:smallCaps w:val="false"/>
+          <w:strike w:val="false"/>
+          <w:dstrike w:val="false"/>
+          <w:color w:val="000000"/>
+          <w:sz w:val="28"/>
+          <w:szCs w:val="28"/>
+          <w:u w:val="none"/>
+          <w:effect w:val="none"/>
+          <w:shd w:fill="FF8000" w:val="clear"/>
+          <w:lang w:val="ru-RU"/>
+        </w:rPr>
+        <w:t xml:space="preserve">насколько понимаю, с его выхода больше этого значения ток </w:t>
+      </w:r>
+      <w:r>
+        <w:rPr>
+          <w:rFonts w:ascii="Times new roman" w:hAnsi="Times new roman"/>
+          <w:b w:val="false"/>
+          <w:i w:val="false"/>
+          <w:caps w:val="false"/>
+          <w:smallCaps w:val="false"/>
+          <w:strike w:val="false"/>
+          <w:dstrike w:val="false"/>
+          <w:color w:val="000000"/>
+          <w:sz w:val="28"/>
+          <w:szCs w:val="28"/>
+          <w:u w:val="none"/>
+          <w:effect w:val="none"/>
+          <w:shd w:fill="FF8000" w:val="clear"/>
+          <w:lang w:val="ru-RU"/>
+        </w:rPr>
+        <w:t>и</w:t>
+      </w:r>
+      <w:r>
+        <w:rPr>
+          <w:rFonts w:ascii="Times new roman" w:hAnsi="Times new roman"/>
+          <w:b w:val="false"/>
+          <w:i w:val="false"/>
+          <w:caps w:val="false"/>
+          <w:smallCaps w:val="false"/>
+          <w:strike w:val="false"/>
+          <w:dstrike w:val="false"/>
+          <w:color w:val="000000"/>
+          <w:sz w:val="28"/>
+          <w:szCs w:val="28"/>
+          <w:u w:val="none"/>
+          <w:effect w:val="none"/>
+          <w:shd w:fill="FF8000" w:val="clear"/>
+          <w:lang w:val="ru-RU"/>
+        </w:rPr>
+        <w:t xml:space="preserve"> не потечёт </w:t>
+      </w:r>
+      <w:r>
+        <w:rPr>
+          <w:rFonts w:ascii="Times new roman" w:hAnsi="Times new roman"/>
+          <w:b w:val="false"/>
+          <w:i w:val="false"/>
+          <w:caps w:val="false"/>
+          <w:smallCaps w:val="false"/>
+          <w:strike w:val="false"/>
+          <w:dstrike w:val="false"/>
+          <w:color w:val="000000"/>
+          <w:sz w:val="28"/>
+          <w:szCs w:val="28"/>
+          <w:u w:val="none"/>
+          <w:effect w:val="none"/>
+          <w:shd w:fill="FF8000" w:val="clear"/>
+          <w:lang w:val="ru-RU"/>
+        </w:rPr>
+        <w:t>на GPIO</w:t>
+      </w:r>
+      <w:r>
+        <w:rPr>
+          <w:rFonts w:ascii="Times new roman" w:hAnsi="Times new roman"/>
+          <w:b w:val="false"/>
+          <w:i w:val="false"/>
+          <w:caps w:val="false"/>
+          <w:smallCaps w:val="false"/>
+          <w:strike w:val="false"/>
+          <w:dstrike w:val="false"/>
+          <w:color w:val="000000"/>
+          <w:sz w:val="28"/>
+          <w:szCs w:val="28"/>
+          <w:u w:val="none"/>
+          <w:effect w:val="none"/>
+          <w:shd w:fill="FF8000" w:val="clear"/>
+          <w:lang w:val="ru-RU"/>
+        </w:rPr>
+        <w:t>).</w:t>
+      </w:r>
+    </w:p>
+    <w:p>
+      <w:pPr>
+        <w:pStyle w:val="Normal"/>
+        <w:bidi w:val="0"/>
+        <w:spacing w:lineRule="auto" w:line="240" w:before="114" w:after="114"/>
         <w:jc w:val="both"/>
         <w:rPr>
           <w:rFonts w:ascii="Times new Roman" w:hAnsi="Times new Roman"/>
@@ -4864,14 +5071,52 @@
           <w:shd w:fill="auto" w:val="clear"/>
           <w:lang w:val="ru-RU"/>
         </w:rPr>
-        <w:t xml:space="preserve"> Интерфейс VGA будет поддерживаться программно, для буферизации изображения будет использоваться внутреняя память.</w:t>
-      </w:r>
-    </w:p>
-    <w:p>
-      <w:pPr>
-        <w:pStyle w:val="Normal"/>
-        <w:bidi w:val="0"/>
-        <w:spacing w:lineRule="auto" w:line="240" w:before="57" w:after="57"/>
+        <w:t xml:space="preserve"> Интерфейс VGA будет поддерживаться программно, для буферизации изображения будет использоваться внутреняя память, </w:t>
+      </w:r>
+      <w:r>
+        <w:rPr>
+          <w:rFonts w:ascii="Times new roman" w:hAnsi="Times new roman"/>
+          <w:b w:val="false"/>
+          <w:i w:val="false"/>
+          <w:caps w:val="false"/>
+          <w:smallCaps w:val="false"/>
+          <w:strike w:val="false"/>
+          <w:dstrike w:val="false"/>
+          <w:color w:val="000000"/>
+          <w:sz w:val="28"/>
+          <w:szCs w:val="28"/>
+          <w:u w:val="none"/>
+          <w:effect w:val="none"/>
+          <w:shd w:fill="auto" w:val="clear"/>
+          <w:lang w:val="ru-RU"/>
+        </w:rPr>
+        <w:t>в связи с этим разрешение изображения будет пониженым</w:t>
+      </w:r>
+      <w:r>
+        <w:rPr>
+          <w:rFonts w:ascii="Times new roman" w:hAnsi="Times new roman"/>
+          <w:b w:val="false"/>
+          <w:i w:val="false"/>
+          <w:caps w:val="false"/>
+          <w:smallCaps w:val="false"/>
+          <w:strike w:val="false"/>
+          <w:dstrike w:val="false"/>
+          <w:color w:val="000000"/>
+          <w:sz w:val="28"/>
+          <w:szCs w:val="28"/>
+          <w:u w:val="none"/>
+          <w:effect w:val="none"/>
+          <w:shd w:fill="auto" w:val="clear"/>
+          <w:lang w:val="ru-RU"/>
+        </w:rPr>
+        <w:t>.</w:t>
+      </w:r>
+    </w:p>
+    <w:p>
+      <w:pPr>
+        <w:pStyle w:val="Normal"/>
+        <w:bidi w:val="0"/>
+        <w:spacing w:lineRule="auto" w:line="240" w:before="114" w:after="114"/>
         <w:jc w:val="both"/>
         <w:rPr/>
       </w:pPr>
@@ -5026,7 +5271,45 @@
           <w:shd w:fill="auto" w:val="clear"/>
           <w:lang w:val="ru-RU"/>
         </w:rPr>
-        <w:t xml:space="preserve">, а его выбор будет обеспечиваться транзисторным Н-мостом. Для этого нам понадобится </w:t>
+        <w:t xml:space="preserve">, а его выбор будет обеспечиваться транзисторным Н-мостом. </w:t>
+      </w:r>
+      <w:r>
+        <w:rPr>
+          <w:rFonts w:ascii="Times new roman" w:hAnsi="Times new roman"/>
+          <w:b w:val="false"/>
+          <w:i w:val="false"/>
+          <w:caps w:val="false"/>
+          <w:smallCaps w:val="false"/>
+          <w:strike w:val="false"/>
+          <w:dstrike w:val="false"/>
+          <w:color w:val="000000"/>
+          <w:sz w:val="28"/>
+          <w:szCs w:val="28"/>
+          <w:u w:val="none"/>
+          <w:effect w:val="none"/>
+          <w:shd w:fill="auto" w:val="clear"/>
+          <w:lang w:val="ru-RU"/>
+        </w:rPr>
+        <w:t xml:space="preserve">Поэтому в один мост включяим сразу два двигателя. </w:t>
+      </w:r>
+      <w:r>
+        <w:rPr>
+          <w:rFonts w:ascii="Times new roman" w:hAnsi="Times new roman"/>
+          <w:b w:val="false"/>
+          <w:i w:val="false"/>
+          <w:caps w:val="false"/>
+          <w:smallCaps w:val="false"/>
+          <w:strike w:val="false"/>
+          <w:dstrike w:val="false"/>
+          <w:color w:val="000000"/>
+          <w:sz w:val="28"/>
+          <w:szCs w:val="28"/>
+          <w:u w:val="none"/>
+          <w:effect w:val="none"/>
+          <w:shd w:fill="auto" w:val="clear"/>
+          <w:lang w:val="ru-RU"/>
+        </w:rPr>
+        <w:t xml:space="preserve">Для этого нам понадобится </w:t>
       </w:r>
       <w:r>
         <w:rPr>
@@ -5104,25 +5387,47 @@
         </w:rPr>
         <w:t>) (</w:t>
       </w:r>
-      <w:r>
-        <w:rPr>
-          <w:rFonts w:ascii="Times new roman" w:hAnsi="Times new roman"/>
-          <w:b w:val="false"/>
-          <w:i/>
-          <w:iCs/>
-          <w:caps w:val="false"/>
-          <w:smallCaps w:val="false"/>
-          <w:strike w:val="false"/>
-          <w:dstrike w:val="false"/>
-          <w:color w:val="2A6099"/>
-          <w:sz w:val="28"/>
-          <w:szCs w:val="28"/>
-          <w:u w:val="single"/>
+      <w:hyperlink r:id="rId16">
+        <w:r>
+          <w:rPr>
+            <w:rStyle w:val="InternetLink"/>
+            <w:rFonts w:ascii="Times new roman" w:hAnsi="Times new roman"/>
+            <w:b w:val="false"/>
+            <w:i/>
+            <w:iCs/>
+            <w:caps w:val="false"/>
+            <w:smallCaps w:val="false"/>
+            <w:strike w:val="false"/>
+            <w:dstrike w:val="false"/>
+            <w:color w:val="2A6099"/>
+            <w:sz w:val="28"/>
+            <w:szCs w:val="28"/>
+            <w:u w:val="single"/>
+            <w:effect w:val="none"/>
+            <w:shd w:fill="FF8000" w:val="clear"/>
+            <w:lang w:val="ru-RU"/>
+          </w:rPr>
+          <w:t>https://www.chipdip.ru/product/bsh105.215</w:t>
+        </w:r>
+      </w:hyperlink>
+      <w:r>
+        <w:rPr>
+          <w:rFonts w:ascii="Times new roman" w:hAnsi="Times new roman"/>
+          <w:b w:val="false"/>
+          <w:i w:val="false"/>
+          <w:caps w:val="false"/>
+          <w:smallCaps w:val="false"/>
+          <w:strike w:val="false"/>
+          <w:dstrike w:val="false"/>
+          <w:color w:val="000000"/>
+          <w:sz w:val="28"/>
+          <w:szCs w:val="28"/>
+          <w:u w:val="none"/>
           <w:effect w:val="none"/>
           <w:shd w:fill="FF8000" w:val="clear"/>
           <w:lang w:val="ru-RU"/>
         </w:rPr>
-        <w:t>https://www.chipdip.ru/product/bsh105.215</w:t>
+        <w:t xml:space="preserve">), напряжение затвора </w:t>
       </w:r>
       <w:r>
         <w:rPr>
@@ -5141,7 +5446,7 @@
           <w:shd w:fill="FF8000" w:val="clear"/>
           <w:lang w:val="ru-RU"/>
         </w:rPr>
-        <w:t xml:space="preserve">), напряжение затвора </w:t>
+        <w:t>3.3В для которого является</w:t>
       </w:r>
       <w:r>
         <w:rPr>
@@ -5160,7 +5465,7 @@
           <w:shd w:fill="FF8000" w:val="clear"/>
           <w:lang w:val="ru-RU"/>
         </w:rPr>
-        <w:t>3.3В для которого является</w:t>
+        <w:t xml:space="preserve"> допусти</w:t>
       </w:r>
       <w:r>
         <w:rPr>
@@ -5179,7 +5484,7 @@
           <w:shd w:fill="FF8000" w:val="clear"/>
           <w:lang w:val="ru-RU"/>
         </w:rPr>
-        <w:t xml:space="preserve"> допусти</w:t>
+        <w:t xml:space="preserve">мым </w:t>
       </w:r>
       <w:r>
         <w:rPr>
@@ -5198,7 +5503,7 @@
           <w:shd w:fill="FF8000" w:val="clear"/>
           <w:lang w:val="ru-RU"/>
         </w:rPr>
-        <w:t>мым (максимальное не указано в даташите!)</w:t>
+        <w:t xml:space="preserve">(при пороговом </w:t>
       </w:r>
       <w:r>
         <w:rPr>
@@ -5217,6 +5522,710 @@
           <w:shd w:fill="FF8000" w:val="clear"/>
           <w:lang w:val="ru-RU"/>
         </w:rPr>
+        <w:t>2.5В)</w:t>
+      </w:r>
+      <w:r>
+        <w:rPr>
+          <w:rFonts w:ascii="Times new roman" w:hAnsi="Times new roman"/>
+          <w:b w:val="false"/>
+          <w:i w:val="false"/>
+          <w:caps w:val="false"/>
+          <w:smallCaps w:val="false"/>
+          <w:strike w:val="false"/>
+          <w:dstrike w:val="false"/>
+          <w:color w:val="000000"/>
+          <w:sz w:val="28"/>
+          <w:szCs w:val="28"/>
+          <w:u w:val="none"/>
+          <w:effect w:val="none"/>
+          <w:shd w:fill="FF8000" w:val="clear"/>
+          <w:lang w:val="ru-RU"/>
+        </w:rPr>
+        <w:t xml:space="preserve">. </w:t>
+      </w:r>
+      <w:r>
+        <w:rPr>
+          <w:rFonts w:ascii="Times new roman" w:hAnsi="Times new roman"/>
+          <w:b w:val="false"/>
+          <w:i w:val="false"/>
+          <w:caps w:val="false"/>
+          <w:smallCaps w:val="false"/>
+          <w:strike w:val="false"/>
+          <w:dstrike w:val="false"/>
+          <w:color w:val="000000"/>
+          <w:sz w:val="28"/>
+          <w:szCs w:val="28"/>
+          <w:u w:val="none"/>
+          <w:effect w:val="none"/>
+          <w:shd w:fill="FF8000" w:val="clear"/>
+          <w:lang w:val="ru-RU"/>
+        </w:rPr>
+        <w:t>М</w:t>
+      </w:r>
+      <w:r>
+        <w:rPr>
+          <w:rFonts w:ascii="Times new roman" w:hAnsi="Times new roman"/>
+          <w:b w:val="false"/>
+          <w:i w:val="false"/>
+          <w:caps w:val="false"/>
+          <w:smallCaps w:val="false"/>
+          <w:strike w:val="false"/>
+          <w:dstrike w:val="false"/>
+          <w:color w:val="000000"/>
+          <w:sz w:val="28"/>
+          <w:szCs w:val="28"/>
+          <w:u w:val="none"/>
+          <w:effect w:val="none"/>
+          <w:shd w:fill="FF8000" w:val="clear"/>
+          <w:lang w:val="ru-RU"/>
+        </w:rPr>
+        <w:t xml:space="preserve">аксимальный допустимый ток сток-исток составляет 0.825мА, что превышает в 1.65 раза максимальный возможный ток в цепи коллекторного двигателя. </w:t>
+      </w:r>
+      <w:r>
+        <w:rPr>
+          <w:rFonts w:ascii="Times new roman" w:hAnsi="Times new roman"/>
+          <w:b w:val="false"/>
+          <w:i w:val="false"/>
+          <w:caps w:val="false"/>
+          <w:smallCaps w:val="false"/>
+          <w:strike w:val="false"/>
+          <w:dstrike w:val="false"/>
+          <w:color w:val="000000"/>
+          <w:sz w:val="28"/>
+          <w:szCs w:val="28"/>
+          <w:u w:val="none"/>
+          <w:effect w:val="none"/>
+          <w:shd w:fill="FF8000" w:val="clear"/>
+          <w:lang w:val="ru-RU"/>
+        </w:rPr>
+        <w:t xml:space="preserve">(не увидел ограничений по току на затворе — а в методичке сказано, что 12мА </w:t>
+      </w:r>
+      <w:r>
+        <w:rPr>
+          <w:rFonts w:ascii="Times new roman" w:hAnsi="Times new roman"/>
+          <w:b w:val="false"/>
+          <w:i w:val="false"/>
+          <w:caps w:val="false"/>
+          <w:smallCaps w:val="false"/>
+          <w:strike w:val="false"/>
+          <w:dstrike w:val="false"/>
+          <w:color w:val="000000"/>
+          <w:sz w:val="28"/>
+          <w:szCs w:val="28"/>
+          <w:u w:val="none"/>
+          <w:effect w:val="none"/>
+          <w:shd w:fill="FF8000" w:val="clear"/>
+          <w:lang w:val="ru-RU"/>
+        </w:rPr>
+        <w:t>с GPIO</w:t>
+      </w:r>
+      <w:r>
+        <w:rPr>
+          <w:rFonts w:ascii="Times new roman" w:hAnsi="Times new roman"/>
+          <w:b w:val="false"/>
+          <w:i w:val="false"/>
+          <w:caps w:val="false"/>
+          <w:smallCaps w:val="false"/>
+          <w:strike w:val="false"/>
+          <w:dstrike w:val="false"/>
+          <w:color w:val="000000"/>
+          <w:sz w:val="28"/>
+          <w:szCs w:val="28"/>
+          <w:u w:val="none"/>
+          <w:effect w:val="none"/>
+          <w:shd w:fill="FF8000" w:val="clear"/>
+          <w:lang w:val="ru-RU"/>
+        </w:rPr>
+        <w:t xml:space="preserve"> не хватит для открытия, почему? </w:t>
+      </w:r>
+      <w:r>
+        <w:rPr>
+          <w:rFonts w:ascii="Times new roman" w:hAnsi="Times new roman"/>
+          <w:b w:val="false"/>
+          <w:i w:val="false"/>
+          <w:caps w:val="false"/>
+          <w:smallCaps w:val="false"/>
+          <w:strike w:val="false"/>
+          <w:dstrike w:val="false"/>
+          <w:color w:val="000000"/>
+          <w:sz w:val="28"/>
+          <w:szCs w:val="28"/>
+          <w:u w:val="none"/>
+          <w:effect w:val="none"/>
+          <w:shd w:fill="FF8000" w:val="clear"/>
+          <w:lang w:val="ru-RU"/>
+        </w:rPr>
+        <w:t xml:space="preserve">Нашел множество схем, где выходом с esp32 </w:t>
+      </w:r>
+      <w:r>
+        <w:rPr>
+          <w:rFonts w:ascii="Times new roman" w:hAnsi="Times new roman"/>
+          <w:b w:val="false"/>
+          <w:i w:val="false"/>
+          <w:caps w:val="false"/>
+          <w:smallCaps w:val="false"/>
+          <w:strike w:val="false"/>
+          <w:dstrike w:val="false"/>
+          <w:color w:val="000000"/>
+          <w:sz w:val="28"/>
+          <w:szCs w:val="28"/>
+          <w:u w:val="none"/>
+          <w:effect w:val="none"/>
+          <w:shd w:fill="FF8000" w:val="clear"/>
+          <w:lang w:val="ru-RU"/>
+        </w:rPr>
+        <w:t>через</w:t>
+      </w:r>
+      <w:r>
+        <w:rPr>
+          <w:rFonts w:ascii="Times new roman" w:hAnsi="Times new roman"/>
+          <w:b w:val="false"/>
+          <w:i w:val="false"/>
+          <w:caps w:val="false"/>
+          <w:smallCaps w:val="false"/>
+          <w:strike w:val="false"/>
+          <w:dstrike w:val="false"/>
+          <w:color w:val="000000"/>
+          <w:sz w:val="28"/>
+          <w:szCs w:val="28"/>
+          <w:u w:val="none"/>
+          <w:effect w:val="none"/>
+          <w:shd w:fill="FF8000" w:val="clear"/>
+          <w:lang w:val="ru-RU"/>
+        </w:rPr>
+        <w:t xml:space="preserve"> </w:t>
+      </w:r>
+      <w:r>
+        <w:rPr>
+          <w:rFonts w:ascii="Times new roman" w:hAnsi="Times new roman"/>
+          <w:b w:val="false"/>
+          <w:i w:val="false"/>
+          <w:caps w:val="false"/>
+          <w:smallCaps w:val="false"/>
+          <w:strike w:val="false"/>
+          <w:dstrike w:val="false"/>
+          <w:color w:val="000000"/>
+          <w:sz w:val="28"/>
+          <w:szCs w:val="28"/>
+          <w:u w:val="none"/>
+          <w:effect w:val="none"/>
+          <w:shd w:fill="FF8000" w:val="clear"/>
+          <w:lang w:val="ru-RU"/>
+        </w:rPr>
+        <w:t xml:space="preserve">n-канальный </w:t>
+      </w:r>
+      <w:r>
+        <w:rPr>
+          <w:rFonts w:ascii="Times new roman" w:hAnsi="Times new roman"/>
+          <w:b w:val="false"/>
+          <w:i w:val="false"/>
+          <w:caps w:val="false"/>
+          <w:smallCaps w:val="false"/>
+          <w:strike w:val="false"/>
+          <w:dstrike w:val="false"/>
+          <w:color w:val="000000"/>
+          <w:sz w:val="28"/>
+          <w:szCs w:val="28"/>
+          <w:u w:val="none"/>
+          <w:effect w:val="none"/>
+          <w:shd w:fill="FF8000" w:val="clear"/>
+          <w:lang w:val="ru-RU"/>
+        </w:rPr>
+        <w:t>mosfet управля</w:t>
+      </w:r>
+      <w:r>
+        <w:rPr>
+          <w:rFonts w:ascii="Times new roman" w:hAnsi="Times new roman"/>
+          <w:b w:val="false"/>
+          <w:i w:val="false"/>
+          <w:caps w:val="false"/>
+          <w:smallCaps w:val="false"/>
+          <w:strike w:val="false"/>
+          <w:dstrike w:val="false"/>
+          <w:color w:val="000000"/>
+          <w:sz w:val="28"/>
+          <w:szCs w:val="28"/>
+          <w:u w:val="none"/>
+          <w:effect w:val="none"/>
+          <w:shd w:fill="FF8000" w:val="clear"/>
+          <w:lang w:val="ru-RU"/>
+        </w:rPr>
+        <w:t>ю</w:t>
+      </w:r>
+      <w:r>
+        <w:rPr>
+          <w:rFonts w:ascii="Times new roman" w:hAnsi="Times new roman"/>
+          <w:b w:val="false"/>
+          <w:i w:val="false"/>
+          <w:caps w:val="false"/>
+          <w:smallCaps w:val="false"/>
+          <w:strike w:val="false"/>
+          <w:dstrike w:val="false"/>
+          <w:color w:val="000000"/>
+          <w:sz w:val="28"/>
+          <w:szCs w:val="28"/>
+          <w:u w:val="none"/>
+          <w:effect w:val="none"/>
+          <w:shd w:fill="FF8000" w:val="clear"/>
+          <w:lang w:val="ru-RU"/>
+        </w:rPr>
+        <w:t>тся цеп</w:t>
+      </w:r>
+      <w:r>
+        <w:rPr>
+          <w:rFonts w:ascii="Times new roman" w:hAnsi="Times new roman"/>
+          <w:b w:val="false"/>
+          <w:i w:val="false"/>
+          <w:caps w:val="false"/>
+          <w:smallCaps w:val="false"/>
+          <w:strike w:val="false"/>
+          <w:dstrike w:val="false"/>
+          <w:color w:val="000000"/>
+          <w:sz w:val="28"/>
+          <w:szCs w:val="28"/>
+          <w:u w:val="none"/>
+          <w:effect w:val="none"/>
+          <w:shd w:fill="FF8000" w:val="clear"/>
+          <w:lang w:val="ru-RU"/>
+        </w:rPr>
+        <w:t xml:space="preserve">и до </w:t>
+      </w:r>
+      <w:r>
+        <w:rPr>
+          <w:rFonts w:ascii="Times new roman" w:hAnsi="Times new roman"/>
+          <w:b w:val="false"/>
+          <w:i w:val="false"/>
+          <w:caps w:val="false"/>
+          <w:smallCaps w:val="false"/>
+          <w:strike w:val="false"/>
+          <w:dstrike w:val="false"/>
+          <w:color w:val="000000"/>
+          <w:sz w:val="28"/>
+          <w:szCs w:val="28"/>
+          <w:u w:val="none"/>
+          <w:effect w:val="none"/>
+          <w:shd w:fill="FF8000" w:val="clear"/>
+          <w:lang w:val="ru-RU"/>
+        </w:rPr>
+        <w:t>+12В</w:t>
+      </w:r>
+      <w:r>
+        <w:rPr>
+          <w:rFonts w:ascii="Times new roman" w:hAnsi="Times new roman"/>
+          <w:b w:val="false"/>
+          <w:i w:val="false"/>
+          <w:caps w:val="false"/>
+          <w:smallCaps w:val="false"/>
+          <w:strike w:val="false"/>
+          <w:dstrike w:val="false"/>
+          <w:color w:val="000000"/>
+          <w:sz w:val="28"/>
+          <w:szCs w:val="28"/>
+          <w:u w:val="none"/>
+          <w:effect w:val="none"/>
+          <w:shd w:fill="FF8000" w:val="clear"/>
+          <w:lang w:val="ru-RU"/>
+        </w:rPr>
+        <w:t>)</w:t>
+      </w:r>
+      <w:r>
+        <w:rPr>
+          <w:rFonts w:ascii="Times new roman" w:hAnsi="Times new roman"/>
+          <w:b w:val="false"/>
+          <w:i w:val="false"/>
+          <w:caps w:val="false"/>
+          <w:smallCaps w:val="false"/>
+          <w:strike w:val="false"/>
+          <w:dstrike w:val="false"/>
+          <w:color w:val="000000"/>
+          <w:sz w:val="28"/>
+          <w:szCs w:val="28"/>
+          <w:u w:val="none"/>
+          <w:effect w:val="none"/>
+          <w:shd w:fill="auto" w:val="clear"/>
+          <w:lang w:val="ru-RU"/>
+        </w:rPr>
+        <w:t xml:space="preserve"> Д</w:t>
+      </w:r>
+      <w:r>
+        <w:rPr>
+          <w:rFonts w:ascii="Times new roman" w:hAnsi="Times new roman"/>
+          <w:b w:val="false"/>
+          <w:i w:val="false"/>
+          <w:caps w:val="false"/>
+          <w:smallCaps w:val="false"/>
+          <w:strike w:val="false"/>
+          <w:dstrike w:val="false"/>
+          <w:color w:val="000000"/>
+          <w:sz w:val="28"/>
+          <w:szCs w:val="28"/>
+          <w:u w:val="none"/>
+          <w:effect w:val="none"/>
+          <w:shd w:fill="auto" w:val="clear"/>
+          <w:lang w:val="ru-RU"/>
+        </w:rPr>
+        <w:t xml:space="preserve">ругой вариант — </w:t>
+      </w:r>
+      <w:r>
+        <w:rPr>
+          <w:rFonts w:ascii="Times new roman" w:hAnsi="Times new roman"/>
+          <w:b w:val="false"/>
+          <w:i w:val="false"/>
+          <w:caps w:val="false"/>
+          <w:smallCaps w:val="false"/>
+          <w:strike w:val="false"/>
+          <w:dstrike w:val="false"/>
+          <w:color w:val="000000"/>
+          <w:sz w:val="28"/>
+          <w:szCs w:val="28"/>
+          <w:u w:val="none"/>
+          <w:effect w:val="none"/>
+          <w:lang w:val="ru-RU"/>
+        </w:rPr>
+        <w:t>AO3480A</w:t>
+      </w:r>
+      <w:r>
+        <w:rPr>
+          <w:rFonts w:ascii="Times new roman" w:hAnsi="Times new roman"/>
+          <w:b w:val="false"/>
+          <w:i w:val="false"/>
+          <w:caps w:val="false"/>
+          <w:smallCaps w:val="false"/>
+          <w:strike w:val="false"/>
+          <w:dstrike w:val="false"/>
+          <w:color w:val="000000"/>
+          <w:sz w:val="28"/>
+          <w:szCs w:val="28"/>
+          <w:u w:val="none"/>
+          <w:effect w:val="none"/>
+          <w:shd w:fill="auto" w:val="clear"/>
+          <w:lang w:val="ru-RU"/>
+        </w:rPr>
+        <w:t xml:space="preserve"> N-MOSFET 30В 5.7А [SOT-23-3] </w:t>
+      </w:r>
+      <w:r>
+        <w:rPr>
+          <w:rFonts w:ascii="Times new roman" w:hAnsi="Times new roman"/>
+          <w:b w:val="false"/>
+          <w:i w:val="false"/>
+          <w:caps w:val="false"/>
+          <w:smallCaps w:val="false"/>
+          <w:strike w:val="false"/>
+          <w:dstrike w:val="false"/>
+          <w:color w:val="000000"/>
+          <w:sz w:val="28"/>
+          <w:szCs w:val="28"/>
+          <w:u w:val="none"/>
+          <w:effect w:val="none"/>
+          <w:shd w:fill="auto" w:val="clear"/>
+          <w:lang w:val="ru-RU"/>
+        </w:rPr>
+        <w:t>(</w:t>
+      </w:r>
+      <w:hyperlink r:id="rId17">
+        <w:r>
+          <w:rPr>
+            <w:rStyle w:val="InternetLink"/>
+            <w:rFonts w:ascii="Times new roman" w:hAnsi="Times new roman"/>
+            <w:b w:val="false"/>
+            <w:i/>
+            <w:iCs/>
+            <w:caps w:val="false"/>
+            <w:smallCaps w:val="false"/>
+            <w:strike w:val="false"/>
+            <w:dstrike w:val="false"/>
+            <w:color w:val="2A6099"/>
+            <w:sz w:val="28"/>
+            <w:szCs w:val="28"/>
+            <w:u w:val="single"/>
+            <w:effect w:val="none"/>
+            <w:shd w:fill="auto" w:val="clear"/>
+            <w:lang w:val="ru-RU"/>
+          </w:rPr>
+          <w:t>https://www.chipdip.ru/product0/9001231101</w:t>
+        </w:r>
+      </w:hyperlink>
+      <w:r>
+        <w:rPr>
+          <w:rFonts w:ascii="Times new roman" w:hAnsi="Times new roman"/>
+          <w:b w:val="false"/>
+          <w:i w:val="false"/>
+          <w:iCs w:val="false"/>
+          <w:caps w:val="false"/>
+          <w:smallCaps w:val="false"/>
+          <w:strike w:val="false"/>
+          <w:dstrike w:val="false"/>
+          <w:color w:val="000000"/>
+          <w:sz w:val="28"/>
+          <w:szCs w:val="28"/>
+          <w:u w:val="none"/>
+          <w:effect w:val="none"/>
+          <w:shd w:fill="auto" w:val="clear"/>
+          <w:lang w:val="ru-RU"/>
+        </w:rPr>
+        <w:t xml:space="preserve">), пороговое напряжение которого 1.5В, а максимальный допустимый ток сток-исток 4.7А. </w:t>
+      </w:r>
+      <w:r>
+        <w:rPr>
+          <w:rFonts w:ascii="Times new roman" w:hAnsi="Times new roman"/>
+          <w:b w:val="false"/>
+          <w:i w:val="false"/>
+          <w:iCs w:val="false"/>
+          <w:caps w:val="false"/>
+          <w:smallCaps w:val="false"/>
+          <w:strike w:val="false"/>
+          <w:dstrike w:val="false"/>
+          <w:color w:val="000000"/>
+          <w:sz w:val="28"/>
+          <w:szCs w:val="28"/>
+          <w:u w:val="none"/>
+          <w:effect w:val="none"/>
+          <w:shd w:fill="FF8000" w:val="clear"/>
+          <w:lang w:val="ru-RU"/>
+        </w:rPr>
+        <w:t>Если я ошибся в рассуждениях выше,</w:t>
+      </w:r>
+      <w:r>
+        <w:rPr>
+          <w:rFonts w:ascii="Times new roman" w:hAnsi="Times new roman"/>
+          <w:b w:val="false"/>
+          <w:i w:val="false"/>
+          <w:iCs w:val="false"/>
+          <w:caps w:val="false"/>
+          <w:smallCaps w:val="false"/>
+          <w:strike w:val="false"/>
+          <w:dstrike w:val="false"/>
+          <w:color w:val="000000"/>
+          <w:sz w:val="28"/>
+          <w:szCs w:val="28"/>
+          <w:u w:val="none"/>
+          <w:effect w:val="none"/>
+          <w:shd w:fill="FF8000" w:val="clear"/>
+          <w:lang w:val="ru-RU"/>
+        </w:rPr>
+        <w:t xml:space="preserve"> т</w:t>
+      </w:r>
+      <w:r>
+        <w:rPr>
+          <w:rFonts w:ascii="Times new roman" w:hAnsi="Times new roman"/>
+          <w:b w:val="false"/>
+          <w:i w:val="false"/>
+          <w:iCs w:val="false"/>
+          <w:caps w:val="false"/>
+          <w:smallCaps w:val="false"/>
+          <w:strike w:val="false"/>
+          <w:dstrike w:val="false"/>
+          <w:color w:val="000000"/>
+          <w:sz w:val="28"/>
+          <w:szCs w:val="28"/>
+          <w:u w:val="none"/>
+          <w:effect w:val="none"/>
+          <w:shd w:fill="FF8000" w:val="clear"/>
+          <w:lang w:val="ru-RU"/>
+        </w:rPr>
+        <w:t xml:space="preserve">о допустимо ли использовать следующий драйвер </w:t>
+      </w:r>
+      <w:r>
+        <w:rPr>
+          <w:rFonts w:ascii="Times new roman" w:hAnsi="Times new roman"/>
+          <w:b w:val="false"/>
+          <w:i w:val="false"/>
+          <w:iCs w:val="false"/>
+          <w:caps w:val="false"/>
+          <w:smallCaps w:val="false"/>
+          <w:strike w:val="false"/>
+          <w:dstrike w:val="false"/>
+          <w:color w:val="000000"/>
+          <w:sz w:val="28"/>
+          <w:szCs w:val="28"/>
+          <w:u w:val="none"/>
+          <w:effect w:val="none"/>
+          <w:shd w:fill="FF8000" w:val="clear"/>
+          <w:lang w:val="ru-RU"/>
+        </w:rPr>
+        <w:t>затворов</w:t>
+      </w:r>
+      <w:r>
+        <w:rPr>
+          <w:rFonts w:ascii="Times new roman" w:hAnsi="Times new roman"/>
+          <w:b w:val="false"/>
+          <w:i w:val="false"/>
+          <w:iCs w:val="false"/>
+          <w:caps w:val="false"/>
+          <w:smallCaps w:val="false"/>
+          <w:strike w:val="false"/>
+          <w:dstrike w:val="false"/>
+          <w:color w:val="000000"/>
+          <w:sz w:val="28"/>
+          <w:szCs w:val="28"/>
+          <w:u w:val="none"/>
+          <w:effect w:val="none"/>
+          <w:shd w:fill="FF8000" w:val="clear"/>
+          <w:lang w:val="ru-RU"/>
+        </w:rPr>
+        <w:t xml:space="preserve"> — UCC27324D </w:t>
+      </w:r>
+      <w:r>
+        <w:rPr>
+          <w:rFonts w:ascii="Times new roman" w:hAnsi="Times new roman"/>
+          <w:b w:val="false"/>
+          <w:i w:val="false"/>
+          <w:iCs w:val="false"/>
+          <w:caps w:val="false"/>
+          <w:smallCaps w:val="false"/>
+          <w:strike w:val="false"/>
+          <w:dstrike w:val="false"/>
+          <w:color w:val="000000"/>
+          <w:sz w:val="28"/>
+          <w:szCs w:val="28"/>
+          <w:u w:val="none"/>
+          <w:effect w:val="none"/>
+          <w:shd w:fill="FF8000" w:val="clear"/>
+          <w:lang w:val="ru-RU"/>
+        </w:rPr>
+        <w:t>(Vdd = 5В, Iout=4A)?</w:t>
+      </w:r>
+    </w:p>
+    <w:p>
+      <w:pPr>
+        <w:pStyle w:val="Normal"/>
+        <w:bidi w:val="0"/>
+        <w:spacing w:lineRule="auto" w:line="240" w:before="114" w:after="114"/>
+        <w:jc w:val="both"/>
+        <w:rPr/>
+      </w:pPr>
+      <w:r>
+        <w:rPr>
+          <w:rFonts w:ascii="Times new roman" w:hAnsi="Times new roman"/>
+          <w:b w:val="false"/>
+          <w:i w:val="false"/>
+          <w:iCs w:val="false"/>
+          <w:caps w:val="false"/>
+          <w:smallCaps w:val="false"/>
+          <w:strike w:val="false"/>
+          <w:dstrike w:val="false"/>
+          <w:color w:val="000000"/>
+          <w:sz w:val="28"/>
+          <w:szCs w:val="28"/>
+          <w:u w:val="none"/>
+          <w:effect w:val="none"/>
+          <w:shd w:fill="auto" w:val="clear"/>
+          <w:lang w:val="ru-RU"/>
+        </w:rPr>
+        <w:tab/>
+      </w:r>
+      <w:r>
+        <w:rPr>
+          <w:rFonts w:ascii="Times new roman" w:hAnsi="Times new roman"/>
+          <w:b w:val="false"/>
+          <w:i w:val="false"/>
+          <w:caps w:val="false"/>
+          <w:smallCaps w:val="false"/>
+          <w:strike w:val="false"/>
+          <w:dstrike w:val="false"/>
+          <w:color w:val="000000"/>
+          <w:sz w:val="28"/>
+          <w:szCs w:val="28"/>
+          <w:u w:val="none"/>
+          <w:effect w:val="none"/>
+          <w:shd w:fill="auto" w:val="clear"/>
+          <w:lang w:val="ru-RU"/>
+        </w:rPr>
+        <w:t xml:space="preserve">В блоке направления будем использовать один транзистор той же серии, что в блоке движения, и включим его в цепь управления сервоприводом  </w:t>
+      </w:r>
+      <w:r>
+        <w:rPr>
+          <w:rFonts w:ascii="Times new roman" w:hAnsi="Times new roman"/>
+          <w:b w:val="false"/>
+          <w:i w:val="false"/>
+          <w:caps w:val="false"/>
+          <w:smallCaps w:val="false"/>
+          <w:strike w:val="false"/>
+          <w:dstrike w:val="false"/>
+          <w:color w:val="000000"/>
+          <w:sz w:val="28"/>
+          <w:szCs w:val="28"/>
+          <w:u w:val="none"/>
+          <w:effect w:val="none"/>
+          <w:shd w:fill="auto" w:val="clear"/>
+          <w:lang w:val="ru-RU"/>
+        </w:rPr>
+        <w:t xml:space="preserve">MS-1.3-9 </w:t>
+      </w:r>
+      <w:r>
+        <w:rPr>
+          <w:rFonts w:ascii="Times new roman" w:hAnsi="Times new roman"/>
+          <w:b w:val="false"/>
+          <w:i w:val="false"/>
+          <w:caps w:val="false"/>
+          <w:smallCaps w:val="false"/>
+          <w:strike w:val="false"/>
+          <w:dstrike w:val="false"/>
+          <w:color w:val="000000"/>
+          <w:sz w:val="28"/>
+          <w:szCs w:val="28"/>
+          <w:u w:val="none"/>
+          <w:effect w:val="none"/>
+          <w:shd w:fill="auto" w:val="clear"/>
+          <w:lang w:val="ru-RU"/>
+        </w:rPr>
+        <w:t xml:space="preserve">на GPIO, поддерживающий ШИМ. В этом случае </w:t>
+      </w:r>
+      <w:r>
+        <w:rPr>
+          <w:rFonts w:ascii="Times new roman" w:hAnsi="Times new roman"/>
+          <w:b w:val="false"/>
+          <w:i w:val="false"/>
+          <w:caps w:val="false"/>
+          <w:smallCaps w:val="false"/>
+          <w:strike w:val="false"/>
+          <w:dstrike w:val="false"/>
+          <w:color w:val="000000"/>
+          <w:sz w:val="28"/>
+          <w:szCs w:val="28"/>
+          <w:u w:val="none"/>
+          <w:effect w:val="none"/>
+          <w:shd w:fill="auto" w:val="clear"/>
+          <w:lang w:val="ru-RU"/>
+        </w:rPr>
+        <w:t xml:space="preserve">допустимый ток сток-исток будет также взят с запасом в 1.6 раз </w:t>
+      </w:r>
+      <w:r>
+        <w:rPr>
+          <w:rFonts w:ascii="Times new roman" w:hAnsi="Times new roman"/>
+          <w:b w:val="false"/>
+          <w:i w:val="false"/>
+          <w:caps w:val="false"/>
+          <w:smallCaps w:val="false"/>
+          <w:strike w:val="false"/>
+          <w:dstrike w:val="false"/>
+          <w:color w:val="000000"/>
+          <w:sz w:val="28"/>
+          <w:szCs w:val="28"/>
+          <w:u w:val="none"/>
+          <w:effect w:val="none"/>
+          <w:shd w:fill="auto" w:val="clear"/>
+          <w:lang w:val="ru-RU"/>
+        </w:rPr>
+        <w:t>(или даже больше для второго выбранного транизистора)</w:t>
+      </w:r>
+      <w:r>
+        <w:rPr>
+          <w:rFonts w:ascii="Times new roman" w:hAnsi="Times new roman"/>
+          <w:b w:val="false"/>
+          <w:i w:val="false"/>
+          <w:caps w:val="false"/>
+          <w:smallCaps w:val="false"/>
+          <w:strike w:val="false"/>
+          <w:dstrike w:val="false"/>
+          <w:color w:val="000000"/>
+          <w:sz w:val="28"/>
+          <w:szCs w:val="28"/>
+          <w:u w:val="none"/>
+          <w:effect w:val="none"/>
+          <w:shd w:fill="auto" w:val="clear"/>
+          <w:lang w:val="ru-RU"/>
+        </w:rPr>
         <w:t xml:space="preserve">, </w:t>
       </w:r>
       <w:r>
@@ -5233,10 +6242,461 @@
           <w:szCs w:val="28"/>
           <w:u w:val="none"/>
           <w:effect w:val="none"/>
-          <w:shd w:fill="FF8000" w:val="clear"/>
-          <w:lang w:val="ru-RU"/>
-        </w:rPr>
-        <w:t>подключим через резистор 1 кОм, а максимальный допустимый ток сток-исток составляет 0.825мА, что превышает в 1.65 раза максимальный возможный ток в цепи коллекторного двигателя. (Если этот вариант неверно подобран, то как подключить транзистор с меньшим чем 3.3В упарвляющим напряжением? Допустимо ли подключить через делитель?)</w:t>
+          <w:shd w:fill="auto" w:val="clear"/>
+          <w:lang w:val="ru-RU"/>
+        </w:rPr>
+        <w:t xml:space="preserve">поскольку потребляемый ток сервопривода </w:t>
+      </w:r>
+      <w:r>
+        <w:rPr>
+          <w:rFonts w:ascii="Times new roman" w:hAnsi="Times new roman"/>
+          <w:b w:val="false"/>
+          <w:i w:val="false"/>
+          <w:caps w:val="false"/>
+          <w:smallCaps w:val="false"/>
+          <w:strike w:val="false"/>
+          <w:dstrike w:val="false"/>
+          <w:color w:val="000000"/>
+          <w:sz w:val="28"/>
+          <w:szCs w:val="28"/>
+          <w:u w:val="none"/>
+          <w:effect w:val="none"/>
+          <w:shd w:fill="auto" w:val="clear"/>
+          <w:lang w:val="ru-RU"/>
+        </w:rPr>
+        <w:t xml:space="preserve">также </w:t>
+      </w:r>
+      <w:r>
+        <w:rPr>
+          <w:rFonts w:ascii="Times new roman" w:hAnsi="Times new roman"/>
+          <w:b w:val="false"/>
+          <w:i w:val="false"/>
+          <w:caps w:val="false"/>
+          <w:smallCaps w:val="false"/>
+          <w:strike w:val="false"/>
+          <w:dstrike w:val="false"/>
+          <w:color w:val="000000"/>
+          <w:sz w:val="28"/>
+          <w:szCs w:val="28"/>
+          <w:u w:val="none"/>
+          <w:effect w:val="none"/>
+          <w:shd w:fill="auto" w:val="clear"/>
+          <w:lang w:val="ru-RU"/>
+        </w:rPr>
+        <w:t>составляет 0.5мА</w:t>
+      </w:r>
+      <w:r>
+        <w:rPr>
+          <w:rFonts w:ascii="Times new roman" w:hAnsi="Times new roman"/>
+          <w:b w:val="false"/>
+          <w:i w:val="false"/>
+          <w:caps w:val="false"/>
+          <w:smallCaps w:val="false"/>
+          <w:strike w:val="false"/>
+          <w:dstrike w:val="false"/>
+          <w:color w:val="000000"/>
+          <w:sz w:val="28"/>
+          <w:szCs w:val="28"/>
+          <w:u w:val="none"/>
+          <w:effect w:val="none"/>
+          <w:shd w:fill="auto" w:val="clear"/>
+          <w:lang w:val="ru-RU"/>
+        </w:rPr>
+        <w:t>.</w:t>
+      </w:r>
+    </w:p>
+    <w:p>
+      <w:pPr>
+        <w:pStyle w:val="Normal"/>
+        <w:bidi w:val="0"/>
+        <w:spacing w:lineRule="auto" w:line="240" w:before="114" w:after="114"/>
+        <w:jc w:val="both"/>
+        <w:rPr/>
+      </w:pPr>
+      <w:r>
+        <w:rPr>
+          <w:rFonts w:ascii="Times new roman" w:hAnsi="Times new roman"/>
+          <w:b w:val="false"/>
+          <w:i w:val="false"/>
+          <w:caps w:val="false"/>
+          <w:smallCaps w:val="false"/>
+          <w:strike w:val="false"/>
+          <w:dstrike w:val="false"/>
+          <w:color w:val="000000"/>
+          <w:sz w:val="28"/>
+          <w:szCs w:val="28"/>
+          <w:u w:val="none"/>
+          <w:effect w:val="none"/>
+          <w:shd w:fill="auto" w:val="clear"/>
+          <w:lang w:val="ru-RU"/>
+        </w:rPr>
+        <w:tab/>
+      </w:r>
+      <w:r>
+        <w:rPr>
+          <w:rFonts w:ascii="Times new roman" w:hAnsi="Times new roman"/>
+          <w:b w:val="false"/>
+          <w:i w:val="false"/>
+          <w:caps w:val="false"/>
+          <w:smallCaps w:val="false"/>
+          <w:strike w:val="false"/>
+          <w:dstrike w:val="false"/>
+          <w:color w:val="000000"/>
+          <w:sz w:val="28"/>
+          <w:szCs w:val="28"/>
+          <w:u w:val="none"/>
+          <w:effect w:val="none"/>
+          <w:shd w:fill="auto" w:val="clear"/>
+          <w:lang w:val="ru-RU"/>
+        </w:rPr>
+        <w:t xml:space="preserve">Как уже было указано, для подключения в блоке питания аккумулятора  </w:t>
+      </w:r>
+      <w:r>
+        <w:rPr>
+          <w:rFonts w:ascii="Times new roman" w:hAnsi="Times new roman"/>
+          <w:b w:val="false"/>
+          <w:bCs w:val="false"/>
+          <w:i w:val="false"/>
+          <w:caps w:val="false"/>
+          <w:smallCaps w:val="false"/>
+          <w:strike w:val="false"/>
+          <w:dstrike w:val="false"/>
+          <w:color w:val="000000"/>
+          <w:sz w:val="28"/>
+          <w:szCs w:val="28"/>
+          <w:u w:val="none"/>
+          <w:effect w:val="none"/>
+          <w:shd w:fill="auto" w:val="clear"/>
+          <w:lang w:val="ru-RU"/>
+        </w:rPr>
+        <w:t xml:space="preserve">A-BLOCK C60.10BP </w:t>
+      </w:r>
+      <w:r>
+        <w:rPr>
+          <w:rFonts w:ascii="Times new roman" w:hAnsi="Times new roman"/>
+          <w:b w:val="false"/>
+          <w:bCs w:val="false"/>
+          <w:i w:val="false"/>
+          <w:caps w:val="false"/>
+          <w:smallCaps w:val="false"/>
+          <w:strike w:val="false"/>
+          <w:dstrike w:val="false"/>
+          <w:color w:val="000000"/>
+          <w:sz w:val="28"/>
+          <w:szCs w:val="28"/>
+          <w:u w:val="none"/>
+          <w:effect w:val="none"/>
+          <w:shd w:fill="auto" w:val="clear"/>
+          <w:lang w:val="ru-RU"/>
+        </w:rPr>
+        <w:t>используем ранее выбранные разъем и подвижный переключатель.</w:t>
+      </w:r>
+    </w:p>
+    <w:p>
+      <w:pPr>
+        <w:pStyle w:val="Normal"/>
+        <w:bidi w:val="0"/>
+        <w:spacing w:lineRule="auto" w:line="240" w:before="171" w:after="171"/>
+        <w:jc w:val="both"/>
+        <w:rPr>
+          <w:highlight w:val="none"/>
+          <w:shd w:fill="auto" w:val="clear"/>
+        </w:rPr>
+      </w:pPr>
+      <w:r>
+        <w:rPr>
+          <w:rFonts w:ascii="Times new roman" w:hAnsi="Times new roman"/>
+          <w:b w:val="false"/>
+          <w:bCs w:val="false"/>
+          <w:i w:val="false"/>
+          <w:caps w:val="false"/>
+          <w:smallCaps w:val="false"/>
+          <w:strike w:val="false"/>
+          <w:dstrike w:val="false"/>
+          <w:color w:val="000000"/>
+          <w:sz w:val="28"/>
+          <w:szCs w:val="28"/>
+          <w:u w:val="none"/>
+          <w:effect w:val="none"/>
+          <w:shd w:fill="auto" w:val="clear"/>
+          <w:lang w:val="ru-RU"/>
+        </w:rPr>
+        <w:tab/>
+        <w:t>В блоке питания необходимо применить ВИП для формирования напряжения 3,3В для управляющей части схемы. Так как по заданию требуется импульсный ВИП, а потребление управляющей части схемы не более 240мА, выбран TPS54202DDCR</w:t>
+      </w:r>
+      <w:r>
+        <w:rPr>
+          <w:rFonts w:ascii="Times new roman" w:hAnsi="Times new roman"/>
+          <w:b w:val="false"/>
+          <w:bCs w:val="false"/>
+          <w:i w:val="false"/>
+          <w:caps w:val="false"/>
+          <w:smallCaps w:val="false"/>
+          <w:strike w:val="false"/>
+          <w:dstrike w:val="false"/>
+          <w:color w:val="000000"/>
+          <w:sz w:val="28"/>
+          <w:szCs w:val="28"/>
+          <w:u w:val="none"/>
+          <w:effect w:val="none"/>
+          <w:shd w:fill="auto" w:val="clear"/>
+          <w:lang w:val="ru-RU"/>
+        </w:rPr>
+        <w:t>.</w:t>
+      </w:r>
+    </w:p>
+    <w:p>
+      <w:pPr>
+        <w:pStyle w:val="Normal"/>
+        <w:bidi w:val="0"/>
+        <w:spacing w:lineRule="auto" w:line="240" w:before="171" w:after="171"/>
+        <w:jc w:val="both"/>
+        <w:rPr>
+          <w:highlight w:val="none"/>
+          <w:shd w:fill="auto" w:val="clear"/>
+        </w:rPr>
+      </w:pPr>
+      <w:r>
+        <w:rPr>
+          <w:rFonts w:ascii="Times new roman" w:hAnsi="Times new roman"/>
+          <w:b w:val="false"/>
+          <w:bCs w:val="false"/>
+          <w:i w:val="false"/>
+          <w:caps w:val="false"/>
+          <w:smallCaps w:val="false"/>
+          <w:strike w:val="false"/>
+          <w:dstrike w:val="false"/>
+          <w:color w:val="000000"/>
+          <w:sz w:val="28"/>
+          <w:szCs w:val="28"/>
+          <w:u w:val="none"/>
+          <w:effect w:val="none"/>
+          <w:shd w:fill="auto" w:val="clear"/>
+          <w:lang w:val="ru-RU"/>
+        </w:rPr>
+        <w:t>Для ВИПов 5В и 3В воспользуемся линейными стабилизаторами LM317 — ток потребления в цепи питания 5В не превысит 1.1А (два коллекторных двиагтеля и приемник), а в цепи питания 3В максимальное потребление составит 0.52мА.</w:t>
+      </w:r>
+    </w:p>
+    <w:p>
+      <w:pPr>
+        <w:pStyle w:val="Normal"/>
+        <w:bidi w:val="0"/>
+        <w:spacing w:lineRule="auto" w:line="240" w:before="114" w:after="114"/>
+        <w:jc w:val="both"/>
+        <w:rPr>
+          <w:highlight w:val="none"/>
+          <w:shd w:fill="auto" w:val="clear"/>
+        </w:rPr>
+      </w:pPr>
+      <w:r>
+        <w:rPr>
+          <w:rFonts w:ascii="Times new roman" w:hAnsi="Times new roman"/>
+          <w:b w:val="false"/>
+          <w:bCs w:val="false"/>
+          <w:i w:val="false"/>
+          <w:caps w:val="false"/>
+          <w:smallCaps w:val="false"/>
+          <w:strike w:val="false"/>
+          <w:dstrike w:val="false"/>
+          <w:color w:val="000000"/>
+          <w:sz w:val="28"/>
+          <w:szCs w:val="28"/>
+          <w:u w:val="none"/>
+          <w:effect w:val="none"/>
+          <w:shd w:fill="auto" w:val="clear"/>
+          <w:lang w:val="ru-RU"/>
+        </w:rPr>
+        <w:tab/>
+        <w:t>Тогда, дополненная структурная схема примет следующи вид:</w:t>
+      </w:r>
+    </w:p>
+    <w:p>
+      <w:pPr>
+        <w:pStyle w:val="Normal"/>
+        <w:bidi w:val="0"/>
+        <w:spacing w:lineRule="auto" w:line="240" w:before="57" w:after="57"/>
+        <w:jc w:val="both"/>
+        <w:rPr>
+          <w:highlight w:val="none"/>
+          <w:shd w:fill="auto" w:val="clear"/>
+        </w:rPr>
+      </w:pPr>
+      <w:r>
+        <w:rPr>
+          <w:rFonts w:ascii="Times new roman" w:hAnsi="Times new roman"/>
+          <w:b w:val="false"/>
+          <w:bCs w:val="false"/>
+          <w:i w:val="false"/>
+          <w:caps w:val="false"/>
+          <w:smallCaps w:val="false"/>
+          <w:strike w:val="false"/>
+          <w:dstrike w:val="false"/>
+          <w:color w:val="000000"/>
+          <w:sz w:val="28"/>
+          <w:szCs w:val="28"/>
+          <w:u w:val="none"/>
+          <w:effect w:val="none"/>
+          <w:shd w:fill="auto" w:val="clear"/>
+          <w:lang w:val="ru-RU"/>
+        </w:rPr>
+        <w:drawing>
+          <wp:anchor behindDoc="0" distT="0" distB="0" distL="0" distR="0" simplePos="0" locked="0" layoutInCell="0" allowOverlap="1" relativeHeight="12">
+            <wp:simplePos x="0" y="0"/>
+            <wp:positionH relativeFrom="column">
+              <wp:posOffset>186690</wp:posOffset>
+            </wp:positionH>
+            <wp:positionV relativeFrom="paragraph">
+              <wp:posOffset>635</wp:posOffset>
+            </wp:positionV>
+            <wp:extent cx="5861050" cy="4090035"/>
+            <wp:effectExtent l="0" t="0" r="0" b="0"/>
+            <wp:wrapSquare wrapText="largest"/>
+            <wp:docPr id="16" name="Image6" descr=""/>
+            <wp:cNvGraphicFramePr>
+              <a:graphicFrameLocks xmlns:a="http://schemas.openxmlformats.org/drawingml/2006/main" noChangeAspect="1"/>
+            </wp:cNvGraphicFramePr>
+            <a:graphic xmlns:a="http://schemas.openxmlformats.org/drawingml/2006/main">
+              <a:graphicData uri="http://schemas.openxmlformats.org/drawingml/2006/picture">
+                <pic:pic xmlns:pic="http://schemas.openxmlformats.org/drawingml/2006/picture">
+                  <pic:nvPicPr>
+                    <pic:cNvPr id="16" name="Image6" descr=""/>
+                    <pic:cNvPicPr>
+                      <a:picLocks noChangeAspect="1" noChangeArrowheads="1"/>
+                    </pic:cNvPicPr>
+                  </pic:nvPicPr>
+                  <pic:blipFill>
+                    <a:blip r:embed="rId18"/>
+                    <a:stretch>
+                      <a:fillRect/>
+                    </a:stretch>
+                  </pic:blipFill>
+                  <pic:spPr bwMode="auto">
+                    <a:xfrm>
+                      <a:off x="0" y="0"/>
+                      <a:ext cx="5861050" cy="4090035"/>
+                    </a:xfrm>
+                    <a:prstGeom prst="rect">
+                      <a:avLst/>
+                    </a:prstGeom>
+                  </pic:spPr>
+                </pic:pic>
+              </a:graphicData>
+            </a:graphic>
+          </wp:anchor>
+        </w:drawing>
+      </w:r>
+      <w:r>
+        <w:rPr>
+          <w:rFonts w:ascii="Times new roman" w:hAnsi="Times new roman"/>
+          <w:b w:val="false"/>
+          <w:bCs w:val="false"/>
+          <w:i w:val="false"/>
+          <w:caps w:val="false"/>
+          <w:smallCaps w:val="false"/>
+          <w:strike w:val="false"/>
+          <w:dstrike w:val="false"/>
+          <w:color w:val="000000"/>
+          <w:sz w:val="28"/>
+          <w:szCs w:val="28"/>
+          <w:u w:val="none"/>
+          <w:effect w:val="none"/>
+          <w:shd w:fill="auto" w:val="clear"/>
+          <w:lang w:val="ru-RU"/>
+        </w:rPr>
+        <w:tab/>
+      </w:r>
+    </w:p>
+    <w:p>
+      <w:pPr>
+        <w:pStyle w:val="Normal"/>
+        <w:bidi w:val="0"/>
+        <w:spacing w:lineRule="auto" w:line="240" w:before="57" w:after="57"/>
+        <w:jc w:val="both"/>
+        <w:rPr>
+          <w:highlight w:val="none"/>
+          <w:shd w:fill="auto" w:val="clear"/>
+        </w:rPr>
+      </w:pPr>
+      <w:r>
+        <w:rPr>
+          <w:rFonts w:ascii="Times new roman" w:hAnsi="Times new roman"/>
+          <w:b w:val="false"/>
+          <w:i w:val="false"/>
+          <w:caps w:val="false"/>
+          <w:smallCaps w:val="false"/>
+          <w:strike w:val="false"/>
+          <w:dstrike w:val="false"/>
+          <w:color w:val="000000"/>
+          <w:sz w:val="28"/>
+          <w:szCs w:val="28"/>
+          <w:u w:val="none"/>
+          <w:effect w:val="none"/>
+          <w:shd w:fill="auto" w:val="clear"/>
+          <w:lang w:val="ru-RU"/>
+        </w:rPr>
+        <w:tab/>
+      </w:r>
+    </w:p>
+    <w:p>
+      <w:pPr>
+        <w:pStyle w:val="Normal"/>
+        <w:bidi w:val="0"/>
+        <w:spacing w:lineRule="auto" w:line="240" w:before="57" w:after="57"/>
+        <w:jc w:val="both"/>
+        <w:rPr>
+          <w:highlight w:val="none"/>
+          <w:shd w:fill="auto" w:val="clear"/>
+        </w:rPr>
+      </w:pPr>
+      <w:r>
+        <w:rPr>
+          <w:rFonts w:ascii="Times new roman" w:hAnsi="Times new roman"/>
+          <w:b w:val="false"/>
+          <w:i w:val="false"/>
+          <w:caps w:val="false"/>
+          <w:smallCaps w:val="false"/>
+          <w:strike w:val="false"/>
+          <w:dstrike w:val="false"/>
+          <w:color w:val="000000"/>
+          <w:sz w:val="28"/>
+          <w:szCs w:val="28"/>
+          <w:u w:val="none"/>
+          <w:effect w:val="none"/>
+          <w:shd w:fill="auto" w:val="clear"/>
+          <w:lang w:val="ru-RU"/>
+        </w:rPr>
+        <w:tab/>
+      </w:r>
+    </w:p>
+    <w:p>
+      <w:pPr>
+        <w:pStyle w:val="Normal"/>
+        <w:bidi w:val="0"/>
+        <w:spacing w:lineRule="auto" w:line="240" w:before="57" w:after="57"/>
+        <w:jc w:val="both"/>
+        <w:rPr>
+          <w:highlight w:val="none"/>
+          <w:shd w:fill="auto" w:val="clear"/>
+        </w:rPr>
+      </w:pPr>
+      <w:r>
+        <w:rPr>
+          <w:rFonts w:ascii="Times new roman" w:hAnsi="Times new roman"/>
+          <w:b w:val="false"/>
+          <w:i w:val="false"/>
+          <w:caps w:val="false"/>
+          <w:smallCaps w:val="false"/>
+          <w:strike w:val="false"/>
+          <w:dstrike w:val="false"/>
+          <w:color w:val="000000"/>
+          <w:sz w:val="28"/>
+          <w:szCs w:val="28"/>
+          <w:u w:val="none"/>
+          <w:effect w:val="none"/>
+          <w:shd w:fill="auto" w:val="clear"/>
+          <w:lang w:val="ru-RU"/>
+        </w:rPr>
+        <w:tab/>
       </w:r>
     </w:p>
     <w:p>

</xml_diff>